<commit_message>
Adding changes to Github Doc
</commit_message>
<xml_diff>
--- a/4_GITHUB.docx
+++ b/4_GITHUB.docx
@@ -478,84 +478,6 @@
     </w:p>
     <w:p>
       <w:pPr>
-        <w:rPr>
-          <w:rFonts w:ascii="Times New Roman" w:hAnsi="Times New Roman" w:cs="Times New Roman"/>
-        </w:rPr>
-      </w:pPr>
-    </w:p>
-    <w:p>
-      <w:pPr>
-        <w:pStyle w:val="ListParagraph"/>
-        <w:numPr>
-          <w:ilvl w:val="0"/>
-          <w:numId w:val="1"/>
-        </w:numPr>
-        <w:rPr>
-          <w:rFonts w:ascii="Times New Roman" w:hAnsi="Times New Roman" w:cs="Times New Roman"/>
-          <w:sz w:val="28"/>
-        </w:rPr>
-      </w:pPr>
-      <w:r>
-        <w:rPr>
-          <w:rFonts w:ascii="Times New Roman" w:hAnsi="Times New Roman" w:cs="Times New Roman"/>
-          <w:sz w:val="28"/>
-        </w:rPr>
-        <w:t>PULL</w:t>
-      </w:r>
-    </w:p>
-    <w:p>
-      <w:pPr>
-        <w:pStyle w:val="ListParagraph"/>
-        <w:ind w:left="0"/>
-        <w:rPr>
-          <w:rFonts w:ascii="Times New Roman" w:hAnsi="Times New Roman" w:cs="Times New Roman"/>
-          <w:sz w:val="24"/>
-        </w:rPr>
-      </w:pPr>
-      <w:r>
-        <w:rPr>
-          <w:rFonts w:ascii="Times New Roman" w:hAnsi="Times New Roman" w:cs="Times New Roman"/>
-          <w:sz w:val="24"/>
-        </w:rPr>
-        <w:t xml:space="preserve">For working on a new branch, merging it into the master </w:t>
-      </w:r>
-      <w:r>
-        <w:rPr>
-          <w:rFonts w:ascii="Times New Roman" w:hAnsi="Times New Roman" w:cs="Times New Roman"/>
-          <w:sz w:val="24"/>
-        </w:rPr>
-        <w:t>branch</w:t>
-      </w:r>
-      <w:r>
-        <w:rPr>
-          <w:rFonts w:ascii="Times New Roman" w:hAnsi="Times New Roman" w:cs="Times New Roman"/>
-          <w:sz w:val="24"/>
-        </w:rPr>
-        <w:t xml:space="preserve"> a pull request is made.</w:t>
-      </w:r>
-    </w:p>
-    <w:p>
-      <w:pPr>
-        <w:pStyle w:val="ListParagraph"/>
-        <w:ind w:left="0"/>
-        <w:rPr>
-          <w:rFonts w:ascii="Times New Roman" w:hAnsi="Times New Roman" w:cs="Times New Roman"/>
-          <w:sz w:val="24"/>
-        </w:rPr>
-      </w:pPr>
-    </w:p>
-    <w:p>
-      <w:pPr>
-        <w:pStyle w:val="ListParagraph"/>
-        <w:ind w:left="0"/>
-        <w:rPr>
-          <w:rFonts w:ascii="Times New Roman" w:hAnsi="Times New Roman" w:cs="Times New Roman"/>
-          <w:sz w:val="24"/>
-        </w:rPr>
-      </w:pPr>
-    </w:p>
-    <w:p>
-      <w:pPr>
         <w:pStyle w:val="ListParagraph"/>
         <w:numPr>
           <w:ilvl w:val="0"/>
@@ -571,6 +493,7 @@
           <w:rFonts w:ascii="Times New Roman" w:hAnsi="Times New Roman" w:cs="Times New Roman"/>
           <w:sz w:val="28"/>
         </w:rPr>
+        <w:lastRenderedPageBreak/>
         <w:t>Fork</w:t>
       </w:r>
     </w:p>
@@ -1020,7 +943,6 @@
           <w:rFonts w:ascii="Times New Roman" w:hAnsi="Times New Roman" w:cs="Times New Roman"/>
           <w:sz w:val="24"/>
         </w:rPr>
-        <w:lastRenderedPageBreak/>
         <w:tab/>
       </w:r>
       <w:r>
@@ -1121,6 +1043,7 @@
           <w:rFonts w:ascii="Times New Roman" w:hAnsi="Times New Roman" w:cs="Times New Roman"/>
           <w:sz w:val="24"/>
         </w:rPr>
+        <w:lastRenderedPageBreak/>
         <w:tab/>
       </w:r>
       <w:r>
@@ -1841,6 +1764,33 @@
         </w:rPr>
         <w:t>ill get you out.</w:t>
       </w:r>
+    </w:p>
+    <w:p>
+      <w:pPr>
+        <w:rPr>
+          <w:rFonts w:ascii="Times New Roman" w:hAnsi="Times New Roman" w:cs="Times New Roman"/>
+          <w:color w:val="FF0000"/>
+          <w:sz w:val="24"/>
+        </w:rPr>
+      </w:pPr>
+    </w:p>
+    <w:p>
+      <w:pPr>
+        <w:rPr>
+          <w:rFonts w:ascii="Times New Roman" w:hAnsi="Times New Roman" w:cs="Times New Roman"/>
+          <w:color w:val="FF0000"/>
+          <w:sz w:val="24"/>
+        </w:rPr>
+      </w:pPr>
+    </w:p>
+    <w:p>
+      <w:pPr>
+        <w:rPr>
+          <w:rFonts w:ascii="Times New Roman" w:hAnsi="Times New Roman" w:cs="Times New Roman"/>
+          <w:color w:val="FF0000"/>
+          <w:sz w:val="24"/>
+        </w:rPr>
+      </w:pPr>
     </w:p>
     <w:p>
       <w:pPr>
@@ -2754,70 +2704,1007 @@
           <w:color w:val="FF0000"/>
           <w:sz w:val="24"/>
         </w:rPr>
-        <w:t>ma</w:t>
-      </w:r>
+        <w:t>main</w:t>
+      </w:r>
+      <w:proofErr w:type="gramEnd"/>
+      <w:r>
+        <w:rPr>
+          <w:rFonts w:ascii="Times New Roman" w:hAnsi="Times New Roman" w:cs="Times New Roman"/>
+          <w:color w:val="FF0000"/>
+          <w:sz w:val="24"/>
+        </w:rPr>
+        <w:t xml:space="preserve"> or anything else use:</w:t>
+      </w:r>
+    </w:p>
+    <w:p>
+      <w:pPr>
+        <w:rPr>
+          <w:rFonts w:ascii="Times New Roman" w:hAnsi="Times New Roman" w:cs="Times New Roman"/>
+          <w:color w:val="FF0000"/>
+          <w:sz w:val="24"/>
+        </w:rPr>
+      </w:pPr>
+      <w:r>
+        <w:rPr>
+          <w:rFonts w:ascii="Times New Roman" w:hAnsi="Times New Roman" w:cs="Times New Roman"/>
+          <w:color w:val="FF0000"/>
+          <w:sz w:val="24"/>
+        </w:rPr>
+        <w:t xml:space="preserve">Git push origin </w:t>
+      </w:r>
+      <w:proofErr w:type="gramStart"/>
+      <w:r>
+        <w:rPr>
+          <w:rFonts w:ascii="Times New Roman" w:hAnsi="Times New Roman" w:cs="Times New Roman"/>
+          <w:color w:val="FF0000"/>
+          <w:sz w:val="24"/>
+        </w:rPr>
+        <w:t xml:space="preserve">main  </w:t>
+      </w:r>
+      <w:proofErr w:type="gramEnd"/>
+      <w:r>
+        <w:rPr>
+          <w:rFonts w:ascii="Times New Roman" w:hAnsi="Times New Roman" w:cs="Times New Roman"/>
+          <w:color w:val="FF0000"/>
+          <w:sz w:val="24"/>
+        </w:rPr>
+        <w:sym w:font="Wingdings" w:char="F0DF"/>
+      </w:r>
+      <w:r>
+        <w:rPr>
+          <w:rFonts w:ascii="Times New Roman" w:hAnsi="Times New Roman" w:cs="Times New Roman"/>
+          <w:color w:val="FF0000"/>
+          <w:sz w:val="24"/>
+        </w:rPr>
+        <w:t>[The master to be replaced with the remote name].</w:t>
+      </w:r>
+    </w:p>
+    <w:p>
+      <w:pPr>
+        <w:rPr>
+          <w:rFonts w:ascii="Times New Roman" w:hAnsi="Times New Roman" w:cs="Times New Roman"/>
+          <w:color w:val="FF0000"/>
+          <w:sz w:val="24"/>
+        </w:rPr>
+      </w:pPr>
+    </w:p>
+    <w:p>
+      <w:pPr>
+        <w:pStyle w:val="ListParagraph"/>
+        <w:numPr>
+          <w:ilvl w:val="0"/>
+          <w:numId w:val="2"/>
+        </w:numPr>
+        <w:rPr>
+          <w:rFonts w:ascii="Times New Roman" w:hAnsi="Times New Roman" w:cs="Times New Roman"/>
+          <w:sz w:val="28"/>
+        </w:rPr>
+      </w:pPr>
+      <w:r>
+        <w:rPr>
+          <w:rFonts w:ascii="Times New Roman" w:hAnsi="Times New Roman" w:cs="Times New Roman"/>
+          <w:sz w:val="28"/>
+        </w:rPr>
+        <w:t>INIT</w:t>
+      </w:r>
+    </w:p>
+    <w:p>
+      <w:pPr>
+        <w:rPr>
+          <w:rFonts w:ascii="Times New Roman" w:hAnsi="Times New Roman" w:cs="Times New Roman"/>
+          <w:sz w:val="24"/>
+        </w:rPr>
+      </w:pPr>
+      <w:r>
+        <w:rPr>
+          <w:rFonts w:ascii="Times New Roman" w:hAnsi="Times New Roman" w:cs="Times New Roman"/>
+          <w:sz w:val="24"/>
+        </w:rPr>
+        <w:t xml:space="preserve">Any folder locally created is not a </w:t>
+      </w:r>
+      <w:proofErr w:type="spellStart"/>
+      <w:r>
+        <w:rPr>
+          <w:rFonts w:ascii="Times New Roman" w:hAnsi="Times New Roman" w:cs="Times New Roman"/>
+          <w:sz w:val="24"/>
+        </w:rPr>
+        <w:t>git</w:t>
+      </w:r>
+      <w:proofErr w:type="spellEnd"/>
+      <w:r>
+        <w:rPr>
+          <w:rFonts w:ascii="Times New Roman" w:hAnsi="Times New Roman" w:cs="Times New Roman"/>
+          <w:sz w:val="24"/>
+        </w:rPr>
+        <w:t xml:space="preserve"> repository. This command adds an empty </w:t>
+      </w:r>
+      <w:proofErr w:type="spellStart"/>
+      <w:r>
+        <w:rPr>
+          <w:rFonts w:ascii="Times New Roman" w:hAnsi="Times New Roman" w:cs="Times New Roman"/>
+          <w:sz w:val="24"/>
+        </w:rPr>
+        <w:t>git</w:t>
+      </w:r>
+      <w:proofErr w:type="spellEnd"/>
+      <w:r>
+        <w:rPr>
+          <w:rFonts w:ascii="Times New Roman" w:hAnsi="Times New Roman" w:cs="Times New Roman"/>
+          <w:sz w:val="24"/>
+        </w:rPr>
+        <w:t xml:space="preserve"> repo to that folder.</w:t>
+      </w:r>
+    </w:p>
+    <w:p>
+      <w:pPr>
+        <w:rPr>
+          <w:rFonts w:ascii="Times New Roman" w:hAnsi="Times New Roman" w:cs="Times New Roman"/>
+          <w:sz w:val="24"/>
+        </w:rPr>
+      </w:pPr>
+    </w:p>
+    <w:p>
+      <w:pPr>
+        <w:rPr>
+          <w:rFonts w:ascii="Times New Roman" w:hAnsi="Times New Roman" w:cs="Times New Roman"/>
+          <w:sz w:val="24"/>
+        </w:rPr>
+      </w:pPr>
+    </w:p>
+    <w:p>
+      <w:pPr>
+        <w:rPr>
+          <w:rFonts w:ascii="Times New Roman" w:hAnsi="Times New Roman" w:cs="Times New Roman"/>
+          <w:sz w:val="24"/>
+        </w:rPr>
+      </w:pPr>
+    </w:p>
+    <w:p>
+      <w:pPr>
+        <w:rPr>
+          <w:rFonts w:ascii="Times New Roman" w:hAnsi="Times New Roman" w:cs="Times New Roman"/>
+          <w:sz w:val="24"/>
+        </w:rPr>
+      </w:pPr>
+    </w:p>
+    <w:p>
+      <w:pPr>
+        <w:pStyle w:val="ListParagraph"/>
+        <w:numPr>
+          <w:ilvl w:val="0"/>
+          <w:numId w:val="2"/>
+        </w:numPr>
+        <w:rPr>
+          <w:rFonts w:ascii="Times New Roman" w:hAnsi="Times New Roman" w:cs="Times New Roman"/>
+          <w:sz w:val="28"/>
+        </w:rPr>
+      </w:pPr>
+      <w:r>
+        <w:rPr>
+          <w:rFonts w:ascii="Times New Roman" w:hAnsi="Times New Roman" w:cs="Times New Roman"/>
+          <w:sz w:val="28"/>
+        </w:rPr>
+        <w:lastRenderedPageBreak/>
+        <w:t>ADD</w:t>
+      </w:r>
+    </w:p>
+    <w:p>
+      <w:pPr>
+        <w:rPr>
+          <w:rFonts w:ascii="Times New Roman" w:hAnsi="Times New Roman" w:cs="Times New Roman"/>
+          <w:sz w:val="24"/>
+        </w:rPr>
+      </w:pPr>
+      <w:proofErr w:type="gramStart"/>
+      <w:r>
+        <w:rPr>
+          <w:rFonts w:ascii="Times New Roman" w:hAnsi="Times New Roman" w:cs="Times New Roman"/>
+          <w:sz w:val="24"/>
+        </w:rPr>
+        <w:t>For the intermediator before commit (a staging area of sort).</w:t>
+      </w:r>
+      <w:proofErr w:type="gramEnd"/>
+      <w:r>
+        <w:rPr>
+          <w:rFonts w:ascii="Times New Roman" w:hAnsi="Times New Roman" w:cs="Times New Roman"/>
+          <w:sz w:val="24"/>
+        </w:rPr>
+        <w:t xml:space="preserve"> We add the desired files from the file system to local repo and then commit.</w:t>
+      </w:r>
+    </w:p>
+    <w:p>
+      <w:pPr>
+        <w:rPr>
+          <w:rFonts w:ascii="Times New Roman" w:hAnsi="Times New Roman" w:cs="Times New Roman"/>
+          <w:sz w:val="24"/>
+        </w:rPr>
+      </w:pPr>
+      <w:r>
+        <w:rPr>
+          <w:rFonts w:ascii="Times New Roman" w:hAnsi="Times New Roman" w:cs="Times New Roman"/>
+          <w:sz w:val="24"/>
+        </w:rPr>
+        <w:t>On local system:</w:t>
+      </w:r>
+    </w:p>
+    <w:p>
+      <w:pPr>
+        <w:rPr>
+          <w:rFonts w:ascii="Times New Roman" w:hAnsi="Times New Roman" w:cs="Times New Roman"/>
+          <w:sz w:val="24"/>
+        </w:rPr>
+      </w:pPr>
+      <w:r>
+        <w:rPr>
+          <w:rFonts w:ascii="Times New Roman" w:hAnsi="Times New Roman" w:cs="Times New Roman"/>
+          <w:sz w:val="24"/>
+        </w:rPr>
+        <w:t xml:space="preserve">After Making changes to a file </w:t>
+      </w:r>
+      <w:r>
+        <w:rPr>
+          <w:rFonts w:ascii="Times New Roman" w:hAnsi="Times New Roman" w:cs="Times New Roman"/>
+          <w:sz w:val="24"/>
+        </w:rPr>
+        <w:sym w:font="Wingdings" w:char="F0E0"/>
+      </w:r>
+      <w:r>
+        <w:rPr>
+          <w:rFonts w:ascii="Times New Roman" w:hAnsi="Times New Roman" w:cs="Times New Roman"/>
+          <w:sz w:val="24"/>
+        </w:rPr>
+        <w:t xml:space="preserve"> Hit Save </w:t>
+      </w:r>
+      <w:r>
+        <w:rPr>
+          <w:rFonts w:ascii="Times New Roman" w:hAnsi="Times New Roman" w:cs="Times New Roman"/>
+          <w:sz w:val="24"/>
+        </w:rPr>
+        <w:sym w:font="Wingdings" w:char="F0E0"/>
+      </w:r>
+      <w:r>
+        <w:rPr>
+          <w:rFonts w:ascii="Times New Roman" w:hAnsi="Times New Roman" w:cs="Times New Roman"/>
+          <w:sz w:val="24"/>
+        </w:rPr>
+        <w:t xml:space="preserve"> Will save to the local file system </w:t>
+      </w:r>
+      <w:r>
+        <w:rPr>
+          <w:rFonts w:ascii="Times New Roman" w:hAnsi="Times New Roman" w:cs="Times New Roman"/>
+          <w:sz w:val="24"/>
+        </w:rPr>
+        <w:sym w:font="Wingdings" w:char="F0E0"/>
+      </w:r>
+      <w:r>
+        <w:rPr>
+          <w:rFonts w:ascii="Times New Roman" w:hAnsi="Times New Roman" w:cs="Times New Roman"/>
+          <w:sz w:val="24"/>
+        </w:rPr>
+        <w:t xml:space="preserve"> </w:t>
+      </w:r>
+      <w:r>
+        <w:rPr>
+          <w:rFonts w:ascii="Times New Roman" w:hAnsi="Times New Roman" w:cs="Times New Roman"/>
+          <w:sz w:val="24"/>
+        </w:rPr>
+        <w:t xml:space="preserve">Add </w:t>
+      </w:r>
+      <w:r>
+        <w:rPr>
+          <w:rFonts w:ascii="Times New Roman" w:hAnsi="Times New Roman" w:cs="Times New Roman"/>
+          <w:sz w:val="24"/>
+        </w:rPr>
+        <w:sym w:font="Wingdings" w:char="F0E0"/>
+      </w:r>
+      <w:r>
+        <w:rPr>
+          <w:rFonts w:ascii="Times New Roman" w:hAnsi="Times New Roman" w:cs="Times New Roman"/>
+          <w:sz w:val="24"/>
+        </w:rPr>
+        <w:t>Commit (Will commit to the repo).</w:t>
+      </w:r>
+    </w:p>
+    <w:p>
+      <w:pPr>
+        <w:rPr>
+          <w:rFonts w:ascii="Times New Roman" w:hAnsi="Times New Roman" w:cs="Times New Roman"/>
+          <w:sz w:val="24"/>
+        </w:rPr>
+      </w:pPr>
+      <w:r>
+        <w:rPr>
+          <w:rFonts w:ascii="Times New Roman" w:hAnsi="Times New Roman" w:cs="Times New Roman"/>
+          <w:sz w:val="24"/>
+        </w:rPr>
+        <w:t>[</w:t>
+      </w:r>
+      <w:r>
+        <w:rPr>
+          <w:rFonts w:ascii="Times New Roman" w:hAnsi="Times New Roman" w:cs="Times New Roman"/>
+          <w:sz w:val="24"/>
+        </w:rPr>
+        <w:t xml:space="preserve">Add </w:t>
+      </w:r>
+      <w:r>
+        <w:rPr>
+          <w:rFonts w:ascii="Times New Roman" w:hAnsi="Times New Roman" w:cs="Times New Roman"/>
+          <w:sz w:val="24"/>
+        </w:rPr>
+        <w:sym w:font="Wingdings" w:char="F0E0"/>
+      </w:r>
+      <w:r>
+        <w:rPr>
+          <w:rFonts w:ascii="Times New Roman" w:hAnsi="Times New Roman" w:cs="Times New Roman"/>
+          <w:sz w:val="24"/>
+        </w:rPr>
+        <w:t xml:space="preserve"> Before commit </w:t>
+      </w:r>
+      <w:proofErr w:type="gramStart"/>
+      <w:r>
+        <w:rPr>
+          <w:rFonts w:ascii="Times New Roman" w:hAnsi="Times New Roman" w:cs="Times New Roman"/>
+          <w:sz w:val="24"/>
+        </w:rPr>
+        <w:t>its</w:t>
+      </w:r>
+      <w:proofErr w:type="gramEnd"/>
+      <w:r>
+        <w:rPr>
+          <w:rFonts w:ascii="Times New Roman" w:hAnsi="Times New Roman" w:cs="Times New Roman"/>
+          <w:sz w:val="24"/>
+        </w:rPr>
+        <w:t xml:space="preserve"> necessary if there is a new file/ changed file.</w:t>
+      </w:r>
+      <w:r>
+        <w:rPr>
+          <w:rFonts w:ascii="Times New Roman" w:hAnsi="Times New Roman" w:cs="Times New Roman"/>
+          <w:sz w:val="24"/>
+        </w:rPr>
+        <w:t>]</w:t>
+      </w:r>
+    </w:p>
+    <w:p>
+      <w:pPr>
+        <w:rPr>
+          <w:rFonts w:ascii="Times New Roman" w:hAnsi="Times New Roman" w:cs="Times New Roman"/>
+          <w:sz w:val="24"/>
+        </w:rPr>
+      </w:pPr>
+      <w:r>
+        <w:rPr>
+          <w:rFonts w:ascii="Times New Roman" w:hAnsi="Times New Roman" w:cs="Times New Roman"/>
+          <w:sz w:val="24"/>
+        </w:rPr>
+        <w:t>For adding a particular file:</w:t>
+      </w:r>
+    </w:p>
+    <w:p>
+      <w:pPr>
+        <w:rPr>
+          <w:rFonts w:ascii="Times New Roman" w:hAnsi="Times New Roman" w:cs="Times New Roman"/>
+          <w:b/>
+          <w:sz w:val="24"/>
+        </w:rPr>
+      </w:pPr>
+      <w:proofErr w:type="spellStart"/>
+      <w:proofErr w:type="gramStart"/>
+      <w:r>
+        <w:rPr>
+          <w:rFonts w:ascii="Times New Roman" w:hAnsi="Times New Roman" w:cs="Times New Roman"/>
+          <w:b/>
+          <w:sz w:val="24"/>
+        </w:rPr>
+        <w:t>git</w:t>
+      </w:r>
+      <w:proofErr w:type="spellEnd"/>
+      <w:proofErr w:type="gramEnd"/>
+      <w:r>
+        <w:rPr>
+          <w:rFonts w:ascii="Times New Roman" w:hAnsi="Times New Roman" w:cs="Times New Roman"/>
+          <w:b/>
+          <w:sz w:val="24"/>
+        </w:rPr>
+        <w:t xml:space="preserve"> add &lt;file name&gt;</w:t>
+      </w:r>
+    </w:p>
+    <w:p>
+      <w:pPr>
+        <w:rPr>
+          <w:rFonts w:ascii="Times New Roman" w:hAnsi="Times New Roman" w:cs="Times New Roman"/>
+          <w:b/>
+          <w:sz w:val="24"/>
+        </w:rPr>
+      </w:pPr>
+      <w:r>
+        <w:rPr>
+          <w:rFonts w:ascii="Times New Roman" w:hAnsi="Times New Roman" w:cs="Times New Roman"/>
+          <w:sz w:val="24"/>
+        </w:rPr>
+        <w:t xml:space="preserve">For everything: </w:t>
+      </w:r>
+      <w:proofErr w:type="spellStart"/>
+      <w:r>
+        <w:rPr>
+          <w:rFonts w:ascii="Times New Roman" w:hAnsi="Times New Roman" w:cs="Times New Roman"/>
+          <w:b/>
+          <w:sz w:val="24"/>
+        </w:rPr>
+        <w:t>git</w:t>
+      </w:r>
+      <w:proofErr w:type="spellEnd"/>
+      <w:r>
+        <w:rPr>
+          <w:rFonts w:ascii="Times New Roman" w:hAnsi="Times New Roman" w:cs="Times New Roman"/>
+          <w:b/>
+          <w:sz w:val="24"/>
+        </w:rPr>
+        <w:t xml:space="preserve"> </w:t>
+      </w:r>
+      <w:proofErr w:type="gramStart"/>
+      <w:r>
+        <w:rPr>
+          <w:rFonts w:ascii="Times New Roman" w:hAnsi="Times New Roman" w:cs="Times New Roman"/>
+          <w:b/>
+          <w:sz w:val="24"/>
+        </w:rPr>
+        <w:t>add .</w:t>
+      </w:r>
+      <w:proofErr w:type="gramEnd"/>
+    </w:p>
+    <w:p>
+      <w:pPr>
+        <w:rPr>
+          <w:rFonts w:ascii="Times New Roman" w:hAnsi="Times New Roman" w:cs="Times New Roman"/>
+          <w:b/>
+          <w:sz w:val="24"/>
+        </w:rPr>
+      </w:pPr>
+      <w:r>
+        <w:rPr>
+          <w:rFonts w:ascii="Times New Roman" w:hAnsi="Times New Roman" w:cs="Times New Roman"/>
+          <w:sz w:val="24"/>
+        </w:rPr>
+        <w:t xml:space="preserve">To remove added </w:t>
+      </w:r>
+      <w:proofErr w:type="gramStart"/>
+      <w:r>
+        <w:rPr>
+          <w:rFonts w:ascii="Times New Roman" w:hAnsi="Times New Roman" w:cs="Times New Roman"/>
+          <w:sz w:val="24"/>
+        </w:rPr>
+        <w:t>file</w:t>
+      </w:r>
+      <w:r>
+        <w:rPr>
+          <w:rFonts w:ascii="Times New Roman" w:hAnsi="Times New Roman" w:cs="Times New Roman"/>
+          <w:b/>
+          <w:sz w:val="24"/>
+        </w:rPr>
+        <w:t xml:space="preserve"> :</w:t>
+      </w:r>
+      <w:proofErr w:type="gramEnd"/>
+      <w:r>
+        <w:rPr>
+          <w:rFonts w:ascii="Times New Roman" w:hAnsi="Times New Roman" w:cs="Times New Roman"/>
+          <w:b/>
+          <w:sz w:val="24"/>
+        </w:rPr>
+        <w:t xml:space="preserve"> </w:t>
+      </w:r>
+      <w:proofErr w:type="spellStart"/>
+      <w:r>
+        <w:rPr>
+          <w:rFonts w:ascii="Times New Roman" w:hAnsi="Times New Roman" w:cs="Times New Roman"/>
+          <w:b/>
+          <w:sz w:val="24"/>
+        </w:rPr>
+        <w:t>git</w:t>
+      </w:r>
+      <w:proofErr w:type="spellEnd"/>
+      <w:r>
+        <w:rPr>
+          <w:rFonts w:ascii="Times New Roman" w:hAnsi="Times New Roman" w:cs="Times New Roman"/>
+          <w:b/>
+          <w:sz w:val="24"/>
+        </w:rPr>
+        <w:t xml:space="preserve"> </w:t>
+      </w:r>
+      <w:proofErr w:type="spellStart"/>
+      <w:r>
+        <w:rPr>
+          <w:rFonts w:ascii="Times New Roman" w:hAnsi="Times New Roman" w:cs="Times New Roman"/>
+          <w:b/>
+          <w:sz w:val="24"/>
+        </w:rPr>
+        <w:t>rm</w:t>
+      </w:r>
+      <w:proofErr w:type="spellEnd"/>
+      <w:r>
+        <w:rPr>
+          <w:rFonts w:ascii="Times New Roman" w:hAnsi="Times New Roman" w:cs="Times New Roman"/>
+          <w:b/>
+          <w:sz w:val="24"/>
+        </w:rPr>
+        <w:t xml:space="preserve"> - - cached</w:t>
+      </w:r>
+    </w:p>
+    <w:p>
+      <w:pPr>
+        <w:rPr>
+          <w:rFonts w:ascii="Times New Roman" w:hAnsi="Times New Roman" w:cs="Times New Roman"/>
+          <w:b/>
+          <w:sz w:val="24"/>
+        </w:rPr>
+      </w:pPr>
+    </w:p>
+    <w:p>
+      <w:pPr>
+        <w:rPr>
+          <w:rFonts w:ascii="Times New Roman" w:hAnsi="Times New Roman" w:cs="Times New Roman"/>
+          <w:sz w:val="24"/>
+        </w:rPr>
+      </w:pPr>
+      <w:proofErr w:type="gramStart"/>
+      <w:r>
+        <w:rPr>
+          <w:rFonts w:ascii="Times New Roman" w:hAnsi="Times New Roman" w:cs="Times New Roman"/>
+          <w:b/>
+          <w:sz w:val="24"/>
+        </w:rPr>
+        <w:t xml:space="preserve">Untracked Files: </w:t>
+      </w:r>
+      <w:r>
+        <w:rPr>
+          <w:rFonts w:ascii="Times New Roman" w:hAnsi="Times New Roman" w:cs="Times New Roman"/>
+          <w:sz w:val="24"/>
+        </w:rPr>
+        <w:t>Files that are modified but not been added for the commit.</w:t>
+      </w:r>
+      <w:proofErr w:type="gramEnd"/>
+    </w:p>
+    <w:p>
+      <w:pPr>
+        <w:rPr>
+          <w:rFonts w:ascii="Times New Roman" w:hAnsi="Times New Roman" w:cs="Times New Roman"/>
+          <w:b/>
+          <w:sz w:val="24"/>
+        </w:rPr>
+      </w:pPr>
+      <w:r>
+        <w:rPr>
+          <w:rFonts w:ascii="Times New Roman" w:hAnsi="Times New Roman" w:cs="Times New Roman"/>
+          <w:sz w:val="24"/>
+        </w:rPr>
+        <w:t xml:space="preserve">After adding the file: </w:t>
+      </w:r>
+      <w:proofErr w:type="spellStart"/>
+      <w:r>
+        <w:rPr>
+          <w:rFonts w:ascii="Times New Roman" w:hAnsi="Times New Roman" w:cs="Times New Roman"/>
+          <w:b/>
+          <w:sz w:val="24"/>
+        </w:rPr>
+        <w:t>git</w:t>
+      </w:r>
+      <w:proofErr w:type="spellEnd"/>
+      <w:r>
+        <w:rPr>
+          <w:rFonts w:ascii="Times New Roman" w:hAnsi="Times New Roman" w:cs="Times New Roman"/>
+          <w:b/>
+          <w:sz w:val="24"/>
+        </w:rPr>
+        <w:t xml:space="preserve"> commit –m “&lt;Message for commit&gt;”</w:t>
+      </w:r>
+    </w:p>
+    <w:p>
+      <w:pPr>
+        <w:rPr>
+          <w:rFonts w:ascii="Times New Roman" w:hAnsi="Times New Roman" w:cs="Times New Roman"/>
+          <w:b/>
+          <w:sz w:val="24"/>
+        </w:rPr>
+      </w:pPr>
+    </w:p>
+    <w:p>
+      <w:pPr>
+        <w:rPr>
+          <w:rFonts w:ascii="Times New Roman" w:hAnsi="Times New Roman" w:cs="Times New Roman"/>
+          <w:color w:val="FF0000"/>
+          <w:sz w:val="24"/>
+        </w:rPr>
+      </w:pPr>
+      <w:r>
+        <w:rPr>
+          <w:rFonts w:ascii="Times New Roman" w:hAnsi="Times New Roman" w:cs="Times New Roman"/>
+          <w:sz w:val="24"/>
+        </w:rPr>
+        <w:t xml:space="preserve">If while pushing </w:t>
+      </w:r>
+      <w:proofErr w:type="gramStart"/>
+      <w:r>
+        <w:rPr>
+          <w:rFonts w:ascii="Times New Roman" w:hAnsi="Times New Roman" w:cs="Times New Roman"/>
+          <w:sz w:val="24"/>
+        </w:rPr>
+        <w:t>next</w:t>
+      </w:r>
+      <w:r>
+        <w:rPr>
+          <w:rFonts w:ascii="Times New Roman" w:hAnsi="Times New Roman" w:cs="Times New Roman"/>
+          <w:b/>
+          <w:sz w:val="24"/>
+        </w:rPr>
+        <w:t xml:space="preserve"> :</w:t>
+      </w:r>
+      <w:proofErr w:type="gramEnd"/>
+      <w:r>
+        <w:rPr>
+          <w:rFonts w:ascii="Times New Roman" w:hAnsi="Times New Roman" w:cs="Times New Roman"/>
+          <w:b/>
+          <w:sz w:val="24"/>
+        </w:rPr>
+        <w:t xml:space="preserve"> </w:t>
+      </w:r>
+      <w:proofErr w:type="spellStart"/>
+      <w:r>
+        <w:rPr>
+          <w:rFonts w:ascii="Times New Roman" w:hAnsi="Times New Roman" w:cs="Times New Roman"/>
+          <w:b/>
+          <w:sz w:val="24"/>
+        </w:rPr>
+        <w:t>git</w:t>
+      </w:r>
+      <w:proofErr w:type="spellEnd"/>
+      <w:r>
+        <w:rPr>
+          <w:rFonts w:ascii="Times New Roman" w:hAnsi="Times New Roman" w:cs="Times New Roman"/>
+          <w:b/>
+          <w:sz w:val="24"/>
+        </w:rPr>
+        <w:t xml:space="preserve"> push origin master An Error comes: </w:t>
+      </w:r>
+      <w:r>
+        <w:rPr>
+          <w:rFonts w:ascii="Times New Roman" w:hAnsi="Times New Roman" w:cs="Times New Roman"/>
+          <w:color w:val="FF0000"/>
+          <w:sz w:val="24"/>
+        </w:rPr>
+        <w:t xml:space="preserve">Origin doesn’t appear to be </w:t>
+      </w:r>
+      <w:proofErr w:type="spellStart"/>
+      <w:r>
+        <w:rPr>
+          <w:rFonts w:ascii="Times New Roman" w:hAnsi="Times New Roman" w:cs="Times New Roman"/>
+          <w:color w:val="FF0000"/>
+          <w:sz w:val="24"/>
+        </w:rPr>
+        <w:t>git</w:t>
+      </w:r>
+      <w:proofErr w:type="spellEnd"/>
+      <w:r>
+        <w:rPr>
+          <w:rFonts w:ascii="Times New Roman" w:hAnsi="Times New Roman" w:cs="Times New Roman"/>
+          <w:color w:val="FF0000"/>
+          <w:sz w:val="24"/>
+        </w:rPr>
+        <w:t xml:space="preserve"> repo. Git remote </w:t>
+      </w:r>
+      <w:r>
+        <w:rPr>
+          <w:rFonts w:ascii="Times New Roman" w:hAnsi="Times New Roman" w:cs="Times New Roman"/>
+          <w:color w:val="FF0000"/>
+          <w:sz w:val="24"/>
+        </w:rPr>
+        <w:sym w:font="Wingdings" w:char="F0E0"/>
+      </w:r>
+      <w:r>
+        <w:rPr>
+          <w:rFonts w:ascii="Times New Roman" w:hAnsi="Times New Roman" w:cs="Times New Roman"/>
+          <w:color w:val="FF0000"/>
+          <w:sz w:val="24"/>
+        </w:rPr>
+        <w:t xml:space="preserve"> </w:t>
+      </w:r>
+      <w:proofErr w:type="gramStart"/>
+      <w:r>
+        <w:rPr>
+          <w:rFonts w:ascii="Times New Roman" w:hAnsi="Times New Roman" w:cs="Times New Roman"/>
+          <w:color w:val="FF0000"/>
+          <w:sz w:val="24"/>
+        </w:rPr>
+        <w:t>Doesn’t</w:t>
+      </w:r>
+      <w:proofErr w:type="gramEnd"/>
+      <w:r>
+        <w:rPr>
+          <w:rFonts w:ascii="Times New Roman" w:hAnsi="Times New Roman" w:cs="Times New Roman"/>
+          <w:color w:val="FF0000"/>
+          <w:sz w:val="24"/>
+        </w:rPr>
+        <w:t xml:space="preserve"> display anything</w:t>
+      </w:r>
+    </w:p>
+    <w:p>
+      <w:pPr>
+        <w:rPr>
+          <w:rFonts w:ascii="Times New Roman" w:hAnsi="Times New Roman" w:cs="Times New Roman"/>
+          <w:color w:val="FF0000"/>
+          <w:sz w:val="24"/>
+        </w:rPr>
+      </w:pPr>
+      <w:r>
+        <w:rPr>
+          <w:rFonts w:ascii="Times New Roman" w:hAnsi="Times New Roman" w:cs="Times New Roman"/>
+          <w:color w:val="FF0000"/>
+          <w:sz w:val="24"/>
+        </w:rPr>
+        <w:t xml:space="preserve">This is because when locally created there is no remote associated with that local repo. Hence solution is to create a new repo on GitHub and DO NOT </w:t>
+      </w:r>
+      <w:proofErr w:type="gramStart"/>
+      <w:r>
+        <w:rPr>
+          <w:rFonts w:ascii="Times New Roman" w:hAnsi="Times New Roman" w:cs="Times New Roman"/>
+          <w:color w:val="FF0000"/>
+          <w:sz w:val="24"/>
+        </w:rPr>
+        <w:t>create</w:t>
+      </w:r>
+      <w:proofErr w:type="gramEnd"/>
+      <w:r>
+        <w:rPr>
+          <w:rFonts w:ascii="Times New Roman" w:hAnsi="Times New Roman" w:cs="Times New Roman"/>
+          <w:color w:val="FF0000"/>
+          <w:sz w:val="24"/>
+        </w:rPr>
+        <w:t xml:space="preserve"> a readme as you’d like to add files first to a blank repo.</w:t>
+      </w:r>
+    </w:p>
+    <w:p>
+      <w:pPr>
+        <w:rPr>
+          <w:rFonts w:ascii="Times New Roman" w:hAnsi="Times New Roman" w:cs="Times New Roman"/>
+          <w:b/>
+          <w:color w:val="FF0000"/>
+          <w:sz w:val="24"/>
+        </w:rPr>
+      </w:pPr>
+      <w:r>
+        <w:rPr>
+          <w:rFonts w:ascii="Times New Roman" w:hAnsi="Times New Roman" w:cs="Times New Roman"/>
+          <w:b/>
+          <w:color w:val="FF0000"/>
+          <w:sz w:val="24"/>
+        </w:rPr>
+        <w:t>Git remote add origin &lt;</w:t>
+      </w:r>
+      <w:proofErr w:type="gramStart"/>
+      <w:r>
+        <w:rPr>
+          <w:rFonts w:ascii="Times New Roman" w:hAnsi="Times New Roman" w:cs="Times New Roman"/>
+          <w:b/>
+          <w:color w:val="FF0000"/>
+          <w:sz w:val="24"/>
+        </w:rPr>
+        <w:t>Url</w:t>
+      </w:r>
+      <w:proofErr w:type="gramEnd"/>
+      <w:r>
+        <w:rPr>
+          <w:rFonts w:ascii="Times New Roman" w:hAnsi="Times New Roman" w:cs="Times New Roman"/>
+          <w:b/>
+          <w:color w:val="FF0000"/>
+          <w:sz w:val="24"/>
+        </w:rPr>
+        <w:t>&gt;</w:t>
+      </w:r>
+    </w:p>
+    <w:p>
+      <w:pPr>
+        <w:rPr>
+          <w:rFonts w:ascii="Times New Roman" w:hAnsi="Times New Roman" w:cs="Times New Roman"/>
+          <w:color w:val="FF0000"/>
+          <w:sz w:val="24"/>
+        </w:rPr>
+      </w:pPr>
+      <w:r>
+        <w:rPr>
+          <w:rFonts w:ascii="Times New Roman" w:hAnsi="Times New Roman" w:cs="Times New Roman"/>
+          <w:color w:val="FF0000"/>
+          <w:sz w:val="24"/>
+        </w:rPr>
+        <w:t>[</w:t>
+      </w:r>
+      <w:proofErr w:type="gramStart"/>
+      <w:r>
+        <w:rPr>
+          <w:rFonts w:ascii="Times New Roman" w:hAnsi="Times New Roman" w:cs="Times New Roman"/>
+          <w:color w:val="FF0000"/>
+          <w:sz w:val="24"/>
+        </w:rPr>
+        <w:t>origin</w:t>
+      </w:r>
+      <w:proofErr w:type="gramEnd"/>
+      <w:r>
+        <w:rPr>
+          <w:rFonts w:ascii="Times New Roman" w:hAnsi="Times New Roman" w:cs="Times New Roman"/>
+          <w:color w:val="FF0000"/>
+          <w:sz w:val="24"/>
+        </w:rPr>
+        <w:t xml:space="preserve"> is a variable name. </w:t>
+      </w:r>
+      <w:proofErr w:type="gramStart"/>
+      <w:r>
+        <w:rPr>
+          <w:rFonts w:ascii="Times New Roman" w:hAnsi="Times New Roman" w:cs="Times New Roman"/>
+          <w:color w:val="FF0000"/>
+          <w:sz w:val="24"/>
+        </w:rPr>
+        <w:t>Can be changed].</w:t>
+      </w:r>
+      <w:proofErr w:type="gramEnd"/>
+    </w:p>
+    <w:p>
+      <w:pPr>
+        <w:rPr>
+          <w:rFonts w:ascii="Times New Roman" w:hAnsi="Times New Roman" w:cs="Times New Roman"/>
+          <w:color w:val="FF0000"/>
+          <w:sz w:val="24"/>
+        </w:rPr>
+      </w:pPr>
+    </w:p>
+    <w:p>
+      <w:pPr>
+        <w:rPr>
+          <w:rFonts w:ascii="Times New Roman" w:hAnsi="Times New Roman" w:cs="Times New Roman"/>
+          <w:color w:val="FF0000"/>
+          <w:sz w:val="24"/>
+        </w:rPr>
+      </w:pPr>
+    </w:p>
+    <w:p>
+      <w:pPr>
+        <w:rPr>
+          <w:rFonts w:ascii="Times New Roman" w:hAnsi="Times New Roman" w:cs="Times New Roman"/>
+          <w:color w:val="FF0000"/>
+          <w:sz w:val="24"/>
+        </w:rPr>
+      </w:pPr>
+    </w:p>
+    <w:p>
+      <w:pPr>
+        <w:rPr>
+          <w:rFonts w:ascii="Times New Roman" w:hAnsi="Times New Roman" w:cs="Times New Roman"/>
+          <w:color w:val="FF0000"/>
+          <w:sz w:val="24"/>
+        </w:rPr>
+      </w:pPr>
+    </w:p>
+    <w:p>
+      <w:pPr>
+        <w:rPr>
+          <w:rFonts w:ascii="Times New Roman" w:hAnsi="Times New Roman" w:cs="Times New Roman"/>
+          <w:b/>
+          <w:color w:val="FF0000"/>
+          <w:sz w:val="24"/>
+        </w:rPr>
+      </w:pPr>
+    </w:p>
+    <w:p>
+      <w:pPr>
+        <w:pStyle w:val="ListParagraph"/>
+        <w:numPr>
+          <w:ilvl w:val="0"/>
+          <w:numId w:val="1"/>
+        </w:numPr>
+        <w:rPr>
+          <w:rFonts w:ascii="Times New Roman" w:hAnsi="Times New Roman" w:cs="Times New Roman"/>
+          <w:sz w:val="28"/>
+        </w:rPr>
+      </w:pPr>
+      <w:r>
+        <w:rPr>
+          <w:rFonts w:ascii="Times New Roman" w:hAnsi="Times New Roman" w:cs="Times New Roman"/>
+          <w:sz w:val="28"/>
+        </w:rPr>
+        <w:lastRenderedPageBreak/>
+        <w:t>PULL</w:t>
+      </w:r>
+    </w:p>
+    <w:p>
+      <w:pPr>
+        <w:pStyle w:val="ListParagraph"/>
+        <w:ind w:left="0"/>
+        <w:rPr>
+          <w:rFonts w:ascii="Times New Roman" w:hAnsi="Times New Roman" w:cs="Times New Roman"/>
+          <w:sz w:val="24"/>
+        </w:rPr>
+      </w:pPr>
+      <w:r>
+        <w:rPr>
+          <w:rFonts w:ascii="Times New Roman" w:hAnsi="Times New Roman" w:cs="Times New Roman"/>
+          <w:sz w:val="24"/>
+        </w:rPr>
+        <w:t>For working on a new branch, merging it into the master branch a pull request is made.</w:t>
+      </w:r>
+    </w:p>
+    <w:p>
+      <w:pPr>
+        <w:rPr>
+          <w:rFonts w:ascii="Times New Roman" w:hAnsi="Times New Roman" w:cs="Times New Roman"/>
+          <w:sz w:val="24"/>
+        </w:rPr>
+      </w:pPr>
+      <w:r>
+        <w:rPr>
+          <w:rFonts w:ascii="Times New Roman" w:hAnsi="Times New Roman" w:cs="Times New Roman"/>
+          <w:sz w:val="24"/>
+        </w:rPr>
+        <w:t xml:space="preserve">After </w:t>
+      </w:r>
+      <w:proofErr w:type="gramStart"/>
+      <w:r>
+        <w:rPr>
+          <w:rFonts w:ascii="Times New Roman" w:hAnsi="Times New Roman" w:cs="Times New Roman"/>
+          <w:sz w:val="24"/>
+        </w:rPr>
+        <w:t>pushing ,</w:t>
+      </w:r>
+      <w:proofErr w:type="gramEnd"/>
+      <w:r>
+        <w:rPr>
+          <w:rFonts w:ascii="Times New Roman" w:hAnsi="Times New Roman" w:cs="Times New Roman"/>
+          <w:sz w:val="24"/>
+        </w:rPr>
+        <w:t xml:space="preserve"> if some changes have been made to </w:t>
+      </w:r>
+      <w:proofErr w:type="spellStart"/>
+      <w:r>
+        <w:rPr>
+          <w:rFonts w:ascii="Times New Roman" w:hAnsi="Times New Roman" w:cs="Times New Roman"/>
+          <w:sz w:val="24"/>
+        </w:rPr>
+        <w:t>github</w:t>
+      </w:r>
+      <w:proofErr w:type="spellEnd"/>
+      <w:r>
+        <w:rPr>
+          <w:rFonts w:ascii="Times New Roman" w:hAnsi="Times New Roman" w:cs="Times New Roman"/>
+          <w:sz w:val="24"/>
+        </w:rPr>
+        <w:t>, it can be reflected in the local directory using pull command.</w:t>
+      </w:r>
+    </w:p>
+    <w:p>
+      <w:pPr>
+        <w:rPr>
+          <w:rFonts w:ascii="Times New Roman" w:hAnsi="Times New Roman" w:cs="Times New Roman"/>
+          <w:b/>
+          <w:sz w:val="24"/>
+        </w:rPr>
+      </w:pPr>
       <w:bookmarkStart w:id="0" w:name="_GoBack"/>
+      <w:proofErr w:type="spellStart"/>
+      <w:proofErr w:type="gramStart"/>
+      <w:r>
+        <w:rPr>
+          <w:rFonts w:ascii="Times New Roman" w:hAnsi="Times New Roman" w:cs="Times New Roman"/>
+          <w:b/>
+          <w:sz w:val="24"/>
+        </w:rPr>
+        <w:t>git</w:t>
+      </w:r>
+      <w:proofErr w:type="spellEnd"/>
+      <w:proofErr w:type="gramEnd"/>
+      <w:r>
+        <w:rPr>
+          <w:rFonts w:ascii="Times New Roman" w:hAnsi="Times New Roman" w:cs="Times New Roman"/>
+          <w:b/>
+          <w:sz w:val="24"/>
+        </w:rPr>
+        <w:t xml:space="preserve"> pull origin master</w:t>
+      </w:r>
       <w:bookmarkEnd w:id="0"/>
-      <w:r>
-        <w:rPr>
-          <w:rFonts w:ascii="Times New Roman" w:hAnsi="Times New Roman" w:cs="Times New Roman"/>
-          <w:color w:val="FF0000"/>
-          <w:sz w:val="24"/>
-        </w:rPr>
-        <w:t>in</w:t>
-      </w:r>
-      <w:proofErr w:type="gramEnd"/>
-      <w:r>
-        <w:rPr>
-          <w:rFonts w:ascii="Times New Roman" w:hAnsi="Times New Roman" w:cs="Times New Roman"/>
-          <w:color w:val="FF0000"/>
-          <w:sz w:val="24"/>
-        </w:rPr>
-        <w:t xml:space="preserve"> or anything else use:</w:t>
-      </w:r>
-    </w:p>
-    <w:p>
-      <w:pPr>
-        <w:rPr>
-          <w:rFonts w:ascii="Times New Roman" w:hAnsi="Times New Roman" w:cs="Times New Roman"/>
-          <w:color w:val="FF0000"/>
-          <w:sz w:val="24"/>
-        </w:rPr>
-      </w:pPr>
-      <w:r>
-        <w:rPr>
-          <w:rFonts w:ascii="Times New Roman" w:hAnsi="Times New Roman" w:cs="Times New Roman"/>
-          <w:color w:val="FF0000"/>
-          <w:sz w:val="24"/>
-        </w:rPr>
-        <w:t xml:space="preserve">Git push origin </w:t>
-      </w:r>
-      <w:proofErr w:type="gramStart"/>
-      <w:r>
-        <w:rPr>
-          <w:rFonts w:ascii="Times New Roman" w:hAnsi="Times New Roman" w:cs="Times New Roman"/>
-          <w:color w:val="FF0000"/>
-          <w:sz w:val="24"/>
-        </w:rPr>
-        <w:t xml:space="preserve">main  </w:t>
-      </w:r>
-      <w:proofErr w:type="gramEnd"/>
-      <w:r>
-        <w:rPr>
-          <w:rFonts w:ascii="Times New Roman" w:hAnsi="Times New Roman" w:cs="Times New Roman"/>
-          <w:color w:val="FF0000"/>
-          <w:sz w:val="24"/>
-        </w:rPr>
-        <w:sym w:font="Wingdings" w:char="F0DF"/>
-      </w:r>
-      <w:r>
-        <w:rPr>
-          <w:rFonts w:ascii="Times New Roman" w:hAnsi="Times New Roman" w:cs="Times New Roman"/>
-          <w:color w:val="FF0000"/>
-          <w:sz w:val="24"/>
-        </w:rPr>
-        <w:t>[The master to be replaced with the remote name].</w:t>
-      </w:r>
     </w:p>
     <w:sectPr>
       <w:pgSz w:w="12240" w:h="15840"/>
@@ -2834,7 +3721,7 @@
   <w:abstractNum w:abstractNumId="0">
     <w:nsid w:val="0D9713EB"/>
     <w:multiLevelType w:val="hybridMultilevel"/>
-    <w:tmpl w:val="3BEE9970"/>
+    <w:tmpl w:val="6E261730"/>
     <w:lvl w:ilvl="0" w:tplc="04090001">
       <w:start w:val="1"/>
       <w:numFmt w:val="bullet"/>

</xml_diff>

<commit_message>
Final Commit on 11-05-21
</commit_message>
<xml_diff>
--- a/4_GITHUB.docx
+++ b/4_GITHUB.docx
@@ -439,6 +439,130 @@
       <w:pPr>
         <w:rPr>
           <w:rFonts w:ascii="Times New Roman" w:hAnsi="Times New Roman" w:cs="Times New Roman"/>
+          <w:sz w:val="24"/>
+        </w:rPr>
+      </w:pPr>
+      <w:r>
+        <w:rPr>
+          <w:rFonts w:ascii="Times New Roman" w:hAnsi="Times New Roman" w:cs="Times New Roman"/>
+          <w:sz w:val="24"/>
+        </w:rPr>
+        <w:t xml:space="preserve">A new branch can be created using </w:t>
+      </w:r>
+      <w:proofErr w:type="spellStart"/>
+      <w:r>
+        <w:rPr>
+          <w:rFonts w:ascii="Times New Roman" w:hAnsi="Times New Roman" w:cs="Times New Roman"/>
+          <w:sz w:val="24"/>
+        </w:rPr>
+        <w:t>git</w:t>
+      </w:r>
+      <w:proofErr w:type="spellEnd"/>
+      <w:r>
+        <w:rPr>
+          <w:rFonts w:ascii="Times New Roman" w:hAnsi="Times New Roman" w:cs="Times New Roman"/>
+          <w:sz w:val="24"/>
+        </w:rPr>
+        <w:t xml:space="preserve">: </w:t>
+      </w:r>
+      <w:proofErr w:type="spellStart"/>
+      <w:r>
+        <w:rPr>
+          <w:rFonts w:ascii="Times New Roman" w:hAnsi="Times New Roman" w:cs="Times New Roman"/>
+          <w:sz w:val="24"/>
+        </w:rPr>
+        <w:t>git</w:t>
+      </w:r>
+      <w:proofErr w:type="spellEnd"/>
+      <w:r>
+        <w:rPr>
+          <w:rFonts w:ascii="Times New Roman" w:hAnsi="Times New Roman" w:cs="Times New Roman"/>
+          <w:sz w:val="24"/>
+        </w:rPr>
+        <w:t xml:space="preserve"> branch &lt;branch name&gt;</w:t>
+      </w:r>
+    </w:p>
+    <w:p>
+      <w:pPr>
+        <w:rPr>
+          <w:rFonts w:ascii="Times New Roman" w:hAnsi="Times New Roman" w:cs="Times New Roman"/>
+          <w:sz w:val="24"/>
+        </w:rPr>
+      </w:pPr>
+      <w:r>
+        <w:rPr>
+          <w:rFonts w:ascii="Times New Roman" w:hAnsi="Times New Roman" w:cs="Times New Roman"/>
+          <w:sz w:val="24"/>
+        </w:rPr>
+        <w:tab/>
+      </w:r>
+      <w:r>
+        <w:rPr>
+          <w:rFonts w:ascii="Times New Roman" w:hAnsi="Times New Roman" w:cs="Times New Roman"/>
+          <w:sz w:val="24"/>
+        </w:rPr>
+        <w:tab/>
+      </w:r>
+      <w:r>
+        <w:rPr>
+          <w:rFonts w:ascii="Times New Roman" w:hAnsi="Times New Roman" w:cs="Times New Roman"/>
+          <w:sz w:val="24"/>
+        </w:rPr>
+        <w:tab/>
+      </w:r>
+      <w:r>
+        <w:rPr>
+          <w:rFonts w:ascii="Times New Roman" w:hAnsi="Times New Roman" w:cs="Times New Roman"/>
+          <w:sz w:val="24"/>
+        </w:rPr>
+        <w:tab/>
+      </w:r>
+      <w:r>
+        <w:rPr>
+          <w:rFonts w:ascii="Times New Roman" w:hAnsi="Times New Roman" w:cs="Times New Roman"/>
+          <w:sz w:val="24"/>
+        </w:rPr>
+        <w:tab/>
+        <w:t xml:space="preserve">   </w:t>
+      </w:r>
+      <w:proofErr w:type="spellStart"/>
+      <w:proofErr w:type="gramStart"/>
+      <w:r>
+        <w:rPr>
+          <w:rFonts w:ascii="Times New Roman" w:hAnsi="Times New Roman" w:cs="Times New Roman"/>
+          <w:sz w:val="24"/>
+        </w:rPr>
+        <w:t>git</w:t>
+      </w:r>
+      <w:proofErr w:type="spellEnd"/>
+      <w:proofErr w:type="gramEnd"/>
+      <w:r>
+        <w:rPr>
+          <w:rFonts w:ascii="Times New Roman" w:hAnsi="Times New Roman" w:cs="Times New Roman"/>
+          <w:sz w:val="24"/>
+        </w:rPr>
+        <w:t xml:space="preserve"> checkout &lt;branch name&gt;</w:t>
+      </w:r>
+    </w:p>
+    <w:p>
+      <w:pPr>
+        <w:rPr>
+          <w:rFonts w:ascii="Times New Roman" w:hAnsi="Times New Roman" w:cs="Times New Roman"/>
+          <w:sz w:val="24"/>
+        </w:rPr>
+      </w:pPr>
+      <w:r>
+        <w:rPr>
+          <w:rFonts w:ascii="Times New Roman" w:hAnsi="Times New Roman" w:cs="Times New Roman"/>
+          <w:sz w:val="24"/>
+        </w:rPr>
+        <w:t xml:space="preserve"> </w:t>
+      </w:r>
+    </w:p>
+    <w:p>
+      <w:pPr>
+        <w:rPr>
+          <w:rFonts w:ascii="Times New Roman" w:hAnsi="Times New Roman" w:cs="Times New Roman"/>
           <w:sz w:val="28"/>
         </w:rPr>
       </w:pPr>
@@ -493,7 +617,6 @@
           <w:rFonts w:ascii="Times New Roman" w:hAnsi="Times New Roman" w:cs="Times New Roman"/>
           <w:sz w:val="28"/>
         </w:rPr>
-        <w:lastRenderedPageBreak/>
         <w:t>Fork</w:t>
       </w:r>
     </w:p>
@@ -897,23 +1020,7 @@
           <w:rFonts w:ascii="Times New Roman" w:hAnsi="Times New Roman" w:cs="Times New Roman"/>
           <w:sz w:val="24"/>
         </w:rPr>
-        <w:t xml:space="preserve"> interface to work on </w:t>
-      </w:r>
-      <w:proofErr w:type="spellStart"/>
-      <w:r>
-        <w:rPr>
-          <w:rFonts w:ascii="Times New Roman" w:hAnsi="Times New Roman" w:cs="Times New Roman"/>
-          <w:sz w:val="24"/>
-        </w:rPr>
-        <w:t>github</w:t>
-      </w:r>
-      <w:proofErr w:type="spellEnd"/>
-      <w:r>
-        <w:rPr>
-          <w:rFonts w:ascii="Times New Roman" w:hAnsi="Times New Roman" w:cs="Times New Roman"/>
-          <w:sz w:val="24"/>
-        </w:rPr>
-        <w:t xml:space="preserve">. </w:t>
+        <w:t xml:space="preserve"> interface to work on github. </w:t>
       </w:r>
     </w:p>
     <w:p>
@@ -943,6 +1050,7 @@
           <w:rFonts w:ascii="Times New Roman" w:hAnsi="Times New Roman" w:cs="Times New Roman"/>
           <w:sz w:val="24"/>
         </w:rPr>
+        <w:lastRenderedPageBreak/>
         <w:tab/>
       </w:r>
       <w:r>
@@ -1043,7 +1151,6 @@
           <w:rFonts w:ascii="Times New Roman" w:hAnsi="Times New Roman" w:cs="Times New Roman"/>
           <w:sz w:val="24"/>
         </w:rPr>
-        <w:lastRenderedPageBreak/>
         <w:tab/>
       </w:r>
       <w:r>
@@ -1195,23 +1302,7 @@
           <w:rFonts w:ascii="Times New Roman" w:hAnsi="Times New Roman" w:cs="Times New Roman"/>
           <w:sz w:val="24"/>
         </w:rPr>
-        <w:t xml:space="preserve">Taking a repo from a </w:t>
-      </w:r>
-      <w:proofErr w:type="spellStart"/>
-      <w:r>
-        <w:rPr>
-          <w:rFonts w:ascii="Times New Roman" w:hAnsi="Times New Roman" w:cs="Times New Roman"/>
-          <w:sz w:val="24"/>
-        </w:rPr>
-        <w:t>github</w:t>
-      </w:r>
-      <w:proofErr w:type="spellEnd"/>
-      <w:r>
-        <w:rPr>
-          <w:rFonts w:ascii="Times New Roman" w:hAnsi="Times New Roman" w:cs="Times New Roman"/>
-          <w:sz w:val="24"/>
-        </w:rPr>
-        <w:t xml:space="preserve"> server and pulling</w:t>
+        <w:t>Taking a repo from a github server and pulling</w:t>
       </w:r>
       <w:r>
         <w:rPr>
@@ -1562,25 +1653,7 @@
           <w:color w:val="FF0000"/>
           <w:sz w:val="24"/>
         </w:rPr>
-        <w:t xml:space="preserve"> to be entered to tell </w:t>
-      </w:r>
-      <w:proofErr w:type="spellStart"/>
-      <w:r>
-        <w:rPr>
-          <w:rFonts w:ascii="Times New Roman" w:hAnsi="Times New Roman" w:cs="Times New Roman"/>
-          <w:color w:val="FF0000"/>
-          <w:sz w:val="24"/>
-        </w:rPr>
-        <w:t>github</w:t>
-      </w:r>
-      <w:proofErr w:type="spellEnd"/>
-      <w:r>
-        <w:rPr>
-          <w:rFonts w:ascii="Times New Roman" w:hAnsi="Times New Roman" w:cs="Times New Roman"/>
-          <w:color w:val="FF0000"/>
-          <w:sz w:val="24"/>
-        </w:rPr>
-        <w:t xml:space="preserve"> about </w:t>
+        <w:t xml:space="preserve"> to be entered to tell github about </w:t>
       </w:r>
       <w:proofErr w:type="spellStart"/>
       <w:r>
@@ -1825,7 +1898,6 @@
           <w:color w:val="FF0000"/>
           <w:sz w:val="24"/>
         </w:rPr>
-        <w:lastRenderedPageBreak/>
         <w:drawing>
           <wp:anchor distT="0" distB="0" distL="114300" distR="114300" simplePos="0" relativeHeight="251659264" behindDoc="1" locked="0" layoutInCell="1" allowOverlap="1" wp14:anchorId="0EFE985D" wp14:editId="5827E872">
             <wp:simplePos x="0" y="0"/>
@@ -2344,7 +2416,32 @@
           <w:color w:val="000000" w:themeColor="text1"/>
           <w:sz w:val="24"/>
         </w:rPr>
-        <w:t xml:space="preserve">When wanting to add the changes to your repo on </w:t>
+        <w:t>When wanting to add the changes to your repo on github from your local machine.</w:t>
+      </w:r>
+    </w:p>
+    <w:p>
+      <w:pPr>
+        <w:rPr>
+          <w:rFonts w:ascii="Times New Roman" w:hAnsi="Times New Roman" w:cs="Times New Roman"/>
+          <w:color w:val="000000" w:themeColor="text1"/>
+          <w:sz w:val="24"/>
+        </w:rPr>
+      </w:pPr>
+      <w:r>
+        <w:rPr>
+          <w:rFonts w:ascii="Times New Roman" w:hAnsi="Times New Roman" w:cs="Times New Roman"/>
+          <w:color w:val="000000" w:themeColor="text1"/>
+          <w:sz w:val="24"/>
+        </w:rPr>
+        <w:t>Remote: A dup</w:t>
+      </w:r>
+      <w:r>
+        <w:rPr>
+          <w:rFonts w:ascii="Times New Roman" w:hAnsi="Times New Roman" w:cs="Times New Roman"/>
+          <w:color w:val="000000" w:themeColor="text1"/>
+          <w:sz w:val="24"/>
+        </w:rPr>
+        <w:t xml:space="preserve">licate copy of repo on a server, </w:t>
       </w:r>
       <w:proofErr w:type="spellStart"/>
       <w:r>
@@ -2353,7 +2450,7 @@
           <w:color w:val="000000" w:themeColor="text1"/>
           <w:sz w:val="24"/>
         </w:rPr>
-        <w:t>github</w:t>
+        <w:t>eg</w:t>
       </w:r>
       <w:proofErr w:type="spellEnd"/>
       <w:r>
@@ -2362,86 +2459,25 @@
           <w:color w:val="000000" w:themeColor="text1"/>
           <w:sz w:val="24"/>
         </w:rPr>
-        <w:t xml:space="preserve"> from your local machine.</w:t>
-      </w:r>
-    </w:p>
-    <w:p>
-      <w:pPr>
+        <w:t xml:space="preserve">. </w:t>
+      </w:r>
+      <w:proofErr w:type="gramStart"/>
+      <w:r>
         <w:rPr>
           <w:rFonts w:ascii="Times New Roman" w:hAnsi="Times New Roman" w:cs="Times New Roman"/>
           <w:color w:val="000000" w:themeColor="text1"/>
           <w:sz w:val="24"/>
         </w:rPr>
-      </w:pPr>
+        <w:t>repo</w:t>
+      </w:r>
+      <w:proofErr w:type="gramEnd"/>
       <w:r>
         <w:rPr>
           <w:rFonts w:ascii="Times New Roman" w:hAnsi="Times New Roman" w:cs="Times New Roman"/>
           <w:color w:val="000000" w:themeColor="text1"/>
           <w:sz w:val="24"/>
         </w:rPr>
-        <w:t>Remote: A dup</w:t>
-      </w:r>
-      <w:r>
-        <w:rPr>
-          <w:rFonts w:ascii="Times New Roman" w:hAnsi="Times New Roman" w:cs="Times New Roman"/>
-          <w:color w:val="000000" w:themeColor="text1"/>
-          <w:sz w:val="24"/>
-        </w:rPr>
-        <w:t xml:space="preserve">licate copy of repo on a server, </w:t>
-      </w:r>
-      <w:proofErr w:type="spellStart"/>
-      <w:r>
-        <w:rPr>
-          <w:rFonts w:ascii="Times New Roman" w:hAnsi="Times New Roman" w:cs="Times New Roman"/>
-          <w:color w:val="000000" w:themeColor="text1"/>
-          <w:sz w:val="24"/>
-        </w:rPr>
-        <w:t>eg</w:t>
-      </w:r>
-      <w:proofErr w:type="spellEnd"/>
-      <w:r>
-        <w:rPr>
-          <w:rFonts w:ascii="Times New Roman" w:hAnsi="Times New Roman" w:cs="Times New Roman"/>
-          <w:color w:val="000000" w:themeColor="text1"/>
-          <w:sz w:val="24"/>
-        </w:rPr>
-        <w:t xml:space="preserve">. </w:t>
-      </w:r>
-      <w:proofErr w:type="gramStart"/>
-      <w:r>
-        <w:rPr>
-          <w:rFonts w:ascii="Times New Roman" w:hAnsi="Times New Roman" w:cs="Times New Roman"/>
-          <w:color w:val="000000" w:themeColor="text1"/>
-          <w:sz w:val="24"/>
-        </w:rPr>
-        <w:t>repo</w:t>
-      </w:r>
-      <w:proofErr w:type="gramEnd"/>
-      <w:r>
-        <w:rPr>
-          <w:rFonts w:ascii="Times New Roman" w:hAnsi="Times New Roman" w:cs="Times New Roman"/>
-          <w:color w:val="000000" w:themeColor="text1"/>
-          <w:sz w:val="24"/>
-        </w:rPr>
-        <w:t xml:space="preserve"> on </w:t>
-      </w:r>
-      <w:proofErr w:type="spellStart"/>
-      <w:r>
-        <w:rPr>
-          <w:rFonts w:ascii="Times New Roman" w:hAnsi="Times New Roman" w:cs="Times New Roman"/>
-          <w:color w:val="000000" w:themeColor="text1"/>
-          <w:sz w:val="24"/>
-        </w:rPr>
-        <w:t>github</w:t>
-      </w:r>
-      <w:proofErr w:type="spellEnd"/>
-      <w:r>
-        <w:rPr>
-          <w:rFonts w:ascii="Times New Roman" w:hAnsi="Times New Roman" w:cs="Times New Roman"/>
-          <w:color w:val="000000" w:themeColor="text1"/>
-          <w:sz w:val="24"/>
-        </w:rPr>
-        <w:t>.</w:t>
+        <w:t xml:space="preserve"> on github.</w:t>
       </w:r>
     </w:p>
     <w:p>
@@ -2884,7 +2920,6 @@
           <w:rFonts w:ascii="Times New Roman" w:hAnsi="Times New Roman" w:cs="Times New Roman"/>
           <w:sz w:val="28"/>
         </w:rPr>
-        <w:lastRenderedPageBreak/>
         <w:t>ADD</w:t>
       </w:r>
     </w:p>
@@ -3607,7 +3642,6 @@
           <w:rFonts w:ascii="Times New Roman" w:hAnsi="Times New Roman" w:cs="Times New Roman"/>
           <w:sz w:val="28"/>
         </w:rPr>
-        <w:lastRenderedPageBreak/>
         <w:t>PULL</w:t>
       </w:r>
     </w:p>
@@ -3656,34 +3690,17 @@
           <w:rFonts w:ascii="Times New Roman" w:hAnsi="Times New Roman" w:cs="Times New Roman"/>
           <w:sz w:val="24"/>
         </w:rPr>
-        <w:t xml:space="preserve"> if some changes have been made to </w:t>
-      </w:r>
-      <w:proofErr w:type="spellStart"/>
-      <w:r>
-        <w:rPr>
-          <w:rFonts w:ascii="Times New Roman" w:hAnsi="Times New Roman" w:cs="Times New Roman"/>
-          <w:sz w:val="24"/>
-        </w:rPr>
-        <w:t>github</w:t>
-      </w:r>
-      <w:proofErr w:type="spellEnd"/>
-      <w:r>
-        <w:rPr>
-          <w:rFonts w:ascii="Times New Roman" w:hAnsi="Times New Roman" w:cs="Times New Roman"/>
-          <w:sz w:val="24"/>
-        </w:rPr>
-        <w:t>, it can be reflected in the local directory using pull command.</w:t>
-      </w:r>
-    </w:p>
-    <w:p>
-      <w:pPr>
-        <w:rPr>
-          <w:rFonts w:ascii="Times New Roman" w:hAnsi="Times New Roman" w:cs="Times New Roman"/>
-          <w:b/>
-          <w:sz w:val="24"/>
-        </w:rPr>
-      </w:pPr>
-      <w:bookmarkStart w:id="0" w:name="_GoBack"/>
+        <w:t xml:space="preserve"> if some changes have been made to github, it can be reflected in the local directory using pull command.</w:t>
+      </w:r>
+    </w:p>
+    <w:p>
+      <w:pPr>
+        <w:rPr>
+          <w:rFonts w:ascii="Times New Roman" w:hAnsi="Times New Roman" w:cs="Times New Roman"/>
+          <w:b/>
+          <w:sz w:val="24"/>
+        </w:rPr>
+      </w:pPr>
       <w:proofErr w:type="spellStart"/>
       <w:proofErr w:type="gramStart"/>
       <w:r>
@@ -3704,7 +3721,954 @@
         </w:rPr>
         <w:t xml:space="preserve"> pull origin master</w:t>
       </w:r>
+    </w:p>
+    <w:p>
+      <w:pPr>
+        <w:rPr>
+          <w:rFonts w:ascii="Times New Roman" w:hAnsi="Times New Roman" w:cs="Times New Roman"/>
+          <w:b/>
+          <w:sz w:val="24"/>
+        </w:rPr>
+      </w:pPr>
+    </w:p>
+    <w:p>
+      <w:pPr>
+        <w:rPr>
+          <w:rFonts w:ascii="Times New Roman" w:hAnsi="Times New Roman" w:cs="Times New Roman"/>
+          <w:b/>
+          <w:sz w:val="24"/>
+        </w:rPr>
+      </w:pPr>
+    </w:p>
+    <w:p>
+      <w:pPr>
+        <w:pStyle w:val="ListParagraph"/>
+        <w:numPr>
+          <w:ilvl w:val="0"/>
+          <w:numId w:val="1"/>
+        </w:numPr>
+        <w:rPr>
+          <w:rFonts w:ascii="Times New Roman" w:hAnsi="Times New Roman" w:cs="Times New Roman"/>
+          <w:b/>
+          <w:sz w:val="28"/>
+        </w:rPr>
+      </w:pPr>
+      <w:r>
+        <w:rPr>
+          <w:rFonts w:ascii="Times New Roman" w:hAnsi="Times New Roman" w:cs="Times New Roman"/>
+          <w:sz w:val="28"/>
+        </w:rPr>
+        <w:t>GITHUB PAGES</w:t>
+      </w:r>
+    </w:p>
+    <w:p>
+      <w:pPr>
+        <w:rPr>
+          <w:rFonts w:ascii="Times New Roman" w:hAnsi="Times New Roman" w:cs="Times New Roman"/>
+          <w:sz w:val="24"/>
+        </w:rPr>
+      </w:pPr>
+      <w:r>
+        <w:rPr>
+          <w:rFonts w:ascii="Times New Roman" w:hAnsi="Times New Roman" w:cs="Times New Roman"/>
+          <w:sz w:val="24"/>
+        </w:rPr>
+        <w:t xml:space="preserve">If master branch is </w:t>
+      </w:r>
+      <w:proofErr w:type="spellStart"/>
+      <w:r>
+        <w:rPr>
+          <w:rFonts w:ascii="Times New Roman" w:hAnsi="Times New Roman" w:cs="Times New Roman"/>
+          <w:sz w:val="24"/>
+        </w:rPr>
+        <w:t>gh</w:t>
+      </w:r>
+      <w:proofErr w:type="spellEnd"/>
+      <w:r>
+        <w:rPr>
+          <w:rFonts w:ascii="Times New Roman" w:hAnsi="Times New Roman" w:cs="Times New Roman"/>
+          <w:sz w:val="24"/>
+        </w:rPr>
+        <w:t xml:space="preserve">-pages </w:t>
+      </w:r>
+      <w:r>
+        <w:rPr>
+          <w:rFonts w:ascii="Times New Roman" w:hAnsi="Times New Roman" w:cs="Times New Roman"/>
+          <w:sz w:val="24"/>
+        </w:rPr>
+        <w:sym w:font="Wingdings" w:char="F0E0"/>
+      </w:r>
+      <w:r>
+        <w:rPr>
+          <w:rFonts w:ascii="Times New Roman" w:hAnsi="Times New Roman" w:cs="Times New Roman"/>
+          <w:sz w:val="24"/>
+        </w:rPr>
+        <w:t xml:space="preserve"> </w:t>
+      </w:r>
+      <w:proofErr w:type="gramStart"/>
+      <w:r>
+        <w:rPr>
+          <w:rFonts w:ascii="Times New Roman" w:hAnsi="Times New Roman" w:cs="Times New Roman"/>
+          <w:sz w:val="24"/>
+        </w:rPr>
+        <w:t>Can</w:t>
+      </w:r>
+      <w:proofErr w:type="gramEnd"/>
+      <w:r>
+        <w:rPr>
+          <w:rFonts w:ascii="Times New Roman" w:hAnsi="Times New Roman" w:cs="Times New Roman"/>
+          <w:sz w:val="24"/>
+        </w:rPr>
+        <w:t xml:space="preserve"> be hosted as a github page and accessed through a URL.</w:t>
+      </w:r>
+      <w:r>
+        <w:rPr>
+          <w:rFonts w:ascii="Times New Roman" w:hAnsi="Times New Roman" w:cs="Times New Roman"/>
+          <w:sz w:val="24"/>
+        </w:rPr>
+        <w:t xml:space="preserve"> To do that:</w:t>
+      </w:r>
+    </w:p>
+    <w:p>
+      <w:pPr>
+        <w:pStyle w:val="ListParagraph"/>
+        <w:numPr>
+          <w:ilvl w:val="0"/>
+          <w:numId w:val="3"/>
+        </w:numPr>
+        <w:rPr>
+          <w:rFonts w:ascii="Times New Roman" w:hAnsi="Times New Roman" w:cs="Times New Roman"/>
+          <w:sz w:val="24"/>
+        </w:rPr>
+      </w:pPr>
+      <w:r>
+        <w:rPr>
+          <w:rFonts w:ascii="Times New Roman" w:hAnsi="Times New Roman" w:cs="Times New Roman"/>
+          <w:sz w:val="24"/>
+        </w:rPr>
+        <w:t xml:space="preserve">Make a branch called </w:t>
+      </w:r>
+      <w:proofErr w:type="spellStart"/>
+      <w:r>
+        <w:rPr>
+          <w:rFonts w:ascii="Times New Roman" w:hAnsi="Times New Roman" w:cs="Times New Roman"/>
+          <w:sz w:val="24"/>
+        </w:rPr>
+        <w:t>gh</w:t>
+      </w:r>
+      <w:proofErr w:type="spellEnd"/>
+      <w:r>
+        <w:rPr>
+          <w:rFonts w:ascii="Times New Roman" w:hAnsi="Times New Roman" w:cs="Times New Roman"/>
+          <w:sz w:val="24"/>
+        </w:rPr>
+        <w:t>-pages for that repo.</w:t>
+      </w:r>
+    </w:p>
+    <w:p>
+      <w:pPr>
+        <w:pStyle w:val="ListParagraph"/>
+        <w:numPr>
+          <w:ilvl w:val="0"/>
+          <w:numId w:val="3"/>
+        </w:numPr>
+        <w:rPr>
+          <w:rFonts w:ascii="Times New Roman" w:hAnsi="Times New Roman" w:cs="Times New Roman"/>
+          <w:sz w:val="24"/>
+        </w:rPr>
+      </w:pPr>
+      <w:r>
+        <w:rPr>
+          <w:rFonts w:ascii="Times New Roman" w:hAnsi="Times New Roman" w:cs="Times New Roman"/>
+          <w:sz w:val="24"/>
+        </w:rPr>
+        <w:t xml:space="preserve">In settings </w:t>
+      </w:r>
+      <w:r>
+        <w:rPr>
+          <w:rFonts w:ascii="Times New Roman" w:hAnsi="Times New Roman" w:cs="Times New Roman"/>
+          <w:sz w:val="24"/>
+        </w:rPr>
+        <w:sym w:font="Wingdings" w:char="F0E0"/>
+      </w:r>
+      <w:r>
+        <w:rPr>
+          <w:rFonts w:ascii="Times New Roman" w:hAnsi="Times New Roman" w:cs="Times New Roman"/>
+          <w:sz w:val="24"/>
+        </w:rPr>
+        <w:t xml:space="preserve"> branch </w:t>
+      </w:r>
+      <w:r>
+        <w:rPr>
+          <w:rFonts w:ascii="Times New Roman" w:hAnsi="Times New Roman" w:cs="Times New Roman"/>
+          <w:sz w:val="24"/>
+        </w:rPr>
+        <w:sym w:font="Wingdings" w:char="F0E0"/>
+      </w:r>
+      <w:r>
+        <w:rPr>
+          <w:rFonts w:ascii="Times New Roman" w:hAnsi="Times New Roman" w:cs="Times New Roman"/>
+          <w:sz w:val="24"/>
+        </w:rPr>
+        <w:t xml:space="preserve"> Change default branch to master branch</w:t>
+      </w:r>
+      <w:r>
+        <w:rPr>
+          <w:rFonts w:ascii="Times New Roman" w:hAnsi="Times New Roman" w:cs="Times New Roman"/>
+          <w:sz w:val="24"/>
+        </w:rPr>
+        <w:t>.</w:t>
+      </w:r>
+    </w:p>
+    <w:p>
+      <w:pPr>
+        <w:pStyle w:val="ListParagraph"/>
+        <w:numPr>
+          <w:ilvl w:val="0"/>
+          <w:numId w:val="3"/>
+        </w:numPr>
+        <w:rPr>
+          <w:rFonts w:ascii="Times New Roman" w:hAnsi="Times New Roman" w:cs="Times New Roman"/>
+          <w:sz w:val="24"/>
+        </w:rPr>
+      </w:pPr>
+      <w:r>
+        <w:rPr>
+          <w:rFonts w:ascii="Times New Roman" w:hAnsi="Times New Roman" w:cs="Times New Roman"/>
+          <w:sz w:val="24"/>
+        </w:rPr>
+        <w:t xml:space="preserve">In branches, delete the master branch (Just to be sure not to work on it and lose your work as default branch is now </w:t>
+      </w:r>
+      <w:proofErr w:type="spellStart"/>
+      <w:r>
+        <w:rPr>
+          <w:rFonts w:ascii="Times New Roman" w:hAnsi="Times New Roman" w:cs="Times New Roman"/>
+          <w:sz w:val="24"/>
+        </w:rPr>
+        <w:t>gh</w:t>
+      </w:r>
+      <w:proofErr w:type="spellEnd"/>
+      <w:r>
+        <w:rPr>
+          <w:rFonts w:ascii="Times New Roman" w:hAnsi="Times New Roman" w:cs="Times New Roman"/>
+          <w:sz w:val="24"/>
+        </w:rPr>
+        <w:t>-pages).</w:t>
+      </w:r>
+    </w:p>
+    <w:p>
+      <w:pPr>
+        <w:pStyle w:val="ListParagraph"/>
+        <w:numPr>
+          <w:ilvl w:val="0"/>
+          <w:numId w:val="3"/>
+        </w:numPr>
+        <w:rPr>
+          <w:rFonts w:ascii="Times New Roman" w:hAnsi="Times New Roman" w:cs="Times New Roman"/>
+          <w:sz w:val="24"/>
+        </w:rPr>
+      </w:pPr>
+      <w:r>
+        <w:rPr>
+          <w:rFonts w:ascii="Times New Roman" w:hAnsi="Times New Roman" w:cs="Times New Roman"/>
+          <w:sz w:val="24"/>
+        </w:rPr>
+        <w:t>In the settings of the repo, the URL is generated for accessing the web version of it.</w:t>
+      </w:r>
+    </w:p>
+    <w:p>
+      <w:pPr>
+        <w:rPr>
+          <w:rFonts w:ascii="Times New Roman" w:hAnsi="Times New Roman" w:cs="Times New Roman"/>
+          <w:sz w:val="24"/>
+        </w:rPr>
+      </w:pPr>
+    </w:p>
+    <w:p>
+      <w:pPr>
+        <w:pStyle w:val="ListParagraph"/>
+        <w:numPr>
+          <w:ilvl w:val="0"/>
+          <w:numId w:val="1"/>
+        </w:numPr>
+        <w:rPr>
+          <w:rFonts w:ascii="Times New Roman" w:hAnsi="Times New Roman" w:cs="Times New Roman"/>
+          <w:sz w:val="28"/>
+        </w:rPr>
+      </w:pPr>
+      <w:r>
+        <w:rPr>
+          <w:rFonts w:ascii="Times New Roman" w:hAnsi="Times New Roman" w:cs="Times New Roman"/>
+          <w:sz w:val="28"/>
+        </w:rPr>
+        <w:t>MERGE CONFLICT</w:t>
+      </w:r>
+    </w:p>
+    <w:p>
+      <w:pPr>
+        <w:rPr>
+          <w:rFonts w:ascii="Times New Roman" w:hAnsi="Times New Roman" w:cs="Times New Roman"/>
+          <w:sz w:val="24"/>
+        </w:rPr>
+      </w:pPr>
+      <w:r>
+        <w:rPr>
+          <w:rFonts w:ascii="Times New Roman" w:hAnsi="Times New Roman" w:cs="Times New Roman"/>
+          <w:sz w:val="24"/>
+        </w:rPr>
+        <w:t xml:space="preserve">When multiple versions of a same file/ repo exist, and changes are made to them, after pushing them to github, when the author finally starts to accept the pull requests, github shows merge conflict error. </w:t>
+      </w:r>
+      <w:proofErr w:type="gramStart"/>
+      <w:r>
+        <w:rPr>
+          <w:rFonts w:ascii="Times New Roman" w:hAnsi="Times New Roman" w:cs="Times New Roman"/>
+          <w:sz w:val="24"/>
+        </w:rPr>
+        <w:t>And asks to resolve the conflicts.</w:t>
+      </w:r>
+      <w:proofErr w:type="gramEnd"/>
+    </w:p>
+    <w:p>
+      <w:pPr>
+        <w:rPr>
+          <w:rFonts w:ascii="Times New Roman" w:hAnsi="Times New Roman" w:cs="Times New Roman"/>
+          <w:sz w:val="24"/>
+        </w:rPr>
+      </w:pPr>
+      <w:r>
+        <w:rPr>
+          <w:rFonts w:ascii="Times New Roman" w:hAnsi="Times New Roman" w:cs="Times New Roman"/>
+          <w:sz w:val="24"/>
+        </w:rPr>
+        <w:t xml:space="preserve">As the author, we can detect which files are conflicting </w:t>
+      </w:r>
+      <w:r>
+        <w:rPr>
+          <w:rFonts w:ascii="Times New Roman" w:hAnsi="Times New Roman" w:cs="Times New Roman"/>
+          <w:sz w:val="24"/>
+        </w:rPr>
+        <w:sym w:font="Wingdings" w:char="F0E0"/>
+      </w:r>
+      <w:r>
+        <w:rPr>
+          <w:rFonts w:ascii="Times New Roman" w:hAnsi="Times New Roman" w:cs="Times New Roman"/>
+          <w:sz w:val="24"/>
+        </w:rPr>
+        <w:t xml:space="preserve"> make improvements to them to resolve conflict </w:t>
+      </w:r>
+      <w:r>
+        <w:rPr>
+          <w:rFonts w:ascii="Times New Roman" w:hAnsi="Times New Roman" w:cs="Times New Roman"/>
+          <w:sz w:val="24"/>
+        </w:rPr>
+        <w:sym w:font="Wingdings" w:char="F0E0"/>
+      </w:r>
+      <w:r>
+        <w:rPr>
+          <w:rFonts w:ascii="Times New Roman" w:hAnsi="Times New Roman" w:cs="Times New Roman"/>
+          <w:sz w:val="24"/>
+        </w:rPr>
+        <w:t xml:space="preserve"> Merge non-conflicted files </w:t>
+      </w:r>
+      <w:r>
+        <w:rPr>
+          <w:rFonts w:ascii="Times New Roman" w:hAnsi="Times New Roman" w:cs="Times New Roman"/>
+          <w:sz w:val="24"/>
+        </w:rPr>
+        <w:sym w:font="Wingdings" w:char="F0E0"/>
+      </w:r>
+      <w:r>
+        <w:rPr>
+          <w:rFonts w:ascii="Times New Roman" w:hAnsi="Times New Roman" w:cs="Times New Roman"/>
+          <w:sz w:val="24"/>
+        </w:rPr>
+        <w:t xml:space="preserve"> Accept pull request</w:t>
+      </w:r>
+      <w:r>
+        <w:rPr>
+          <w:rFonts w:ascii="Times New Roman" w:hAnsi="Times New Roman" w:cs="Times New Roman"/>
+          <w:sz w:val="24"/>
+        </w:rPr>
+        <w:t>.</w:t>
+      </w:r>
+    </w:p>
+    <w:p>
+      <w:pPr>
+        <w:rPr>
+          <w:rFonts w:ascii="Times New Roman" w:hAnsi="Times New Roman" w:cs="Times New Roman"/>
+          <w:sz w:val="24"/>
+        </w:rPr>
+      </w:pPr>
+    </w:p>
+    <w:p>
+      <w:pPr>
+        <w:rPr>
+          <w:rFonts w:ascii="Times New Roman" w:hAnsi="Times New Roman" w:cs="Times New Roman"/>
+          <w:sz w:val="24"/>
+        </w:rPr>
+      </w:pPr>
+    </w:p>
+    <w:p>
+      <w:pPr>
+        <w:rPr>
+          <w:rFonts w:ascii="Times New Roman" w:hAnsi="Times New Roman" w:cs="Times New Roman"/>
+          <w:sz w:val="24"/>
+        </w:rPr>
+      </w:pPr>
+    </w:p>
+    <w:p>
+      <w:pPr>
+        <w:pStyle w:val="ListParagraph"/>
+        <w:numPr>
+          <w:ilvl w:val="0"/>
+          <w:numId w:val="1"/>
+        </w:numPr>
+        <w:rPr>
+          <w:rFonts w:ascii="Times New Roman" w:hAnsi="Times New Roman" w:cs="Times New Roman"/>
+          <w:sz w:val="28"/>
+        </w:rPr>
+      </w:pPr>
+      <w:r>
+        <w:rPr>
+          <w:rFonts w:ascii="Times New Roman" w:hAnsi="Times New Roman" w:cs="Times New Roman"/>
+          <w:sz w:val="28"/>
+        </w:rPr>
+        <w:lastRenderedPageBreak/>
+        <w:t>REMOTES</w:t>
+      </w:r>
+    </w:p>
+    <w:p>
+      <w:pPr>
+        <w:rPr>
+          <w:rFonts w:ascii="Times New Roman" w:hAnsi="Times New Roman" w:cs="Times New Roman"/>
+          <w:sz w:val="24"/>
+        </w:rPr>
+      </w:pPr>
+      <w:r>
+        <w:rPr>
+          <w:rFonts w:ascii="Times New Roman" w:hAnsi="Times New Roman" w:cs="Times New Roman"/>
+          <w:sz w:val="24"/>
+        </w:rPr>
+        <w:t xml:space="preserve">A remote is a </w:t>
+      </w:r>
+      <w:r>
+        <w:rPr>
+          <w:rFonts w:ascii="Times New Roman" w:hAnsi="Times New Roman" w:cs="Times New Roman"/>
+          <w:sz w:val="24"/>
+        </w:rPr>
+        <w:t>virtual location of the repo.</w:t>
+      </w:r>
+    </w:p>
+    <w:p>
+      <w:pPr>
+        <w:rPr>
+          <w:rFonts w:ascii="Times New Roman" w:hAnsi="Times New Roman" w:cs="Times New Roman"/>
+          <w:sz w:val="24"/>
+        </w:rPr>
+      </w:pPr>
+      <w:r>
+        <w:rPr>
+          <w:rFonts w:ascii="Times New Roman" w:hAnsi="Times New Roman" w:cs="Times New Roman"/>
+          <w:sz w:val="24"/>
+        </w:rPr>
+        <w:t xml:space="preserve">A new remote can be added </w:t>
+      </w:r>
+      <w:r>
+        <w:rPr>
+          <w:rFonts w:ascii="Times New Roman" w:hAnsi="Times New Roman" w:cs="Times New Roman"/>
+          <w:sz w:val="24"/>
+        </w:rPr>
+        <w:t>or</w:t>
+      </w:r>
+      <w:r>
+        <w:rPr>
+          <w:rFonts w:ascii="Times New Roman" w:hAnsi="Times New Roman" w:cs="Times New Roman"/>
+          <w:sz w:val="24"/>
+        </w:rPr>
+        <w:t xml:space="preserve"> pulled etc.</w:t>
+      </w:r>
+    </w:p>
+    <w:p>
+      <w:pPr>
+        <w:rPr>
+          <w:rFonts w:ascii="Times New Roman" w:hAnsi="Times New Roman" w:cs="Times New Roman"/>
+          <w:sz w:val="24"/>
+        </w:rPr>
+      </w:pPr>
+      <w:r>
+        <w:rPr>
+          <w:rFonts w:ascii="Times New Roman" w:hAnsi="Times New Roman" w:cs="Times New Roman"/>
+          <w:sz w:val="24"/>
+        </w:rPr>
+        <w:t>Once you want to pull a new remote, y</w:t>
+      </w:r>
+      <w:r>
+        <w:rPr>
+          <w:rFonts w:ascii="Times New Roman" w:hAnsi="Times New Roman" w:cs="Times New Roman"/>
+          <w:sz w:val="24"/>
+        </w:rPr>
+        <w:t>ou can create a branch for safe</w:t>
+      </w:r>
+      <w:r>
+        <w:rPr>
+          <w:rFonts w:ascii="Times New Roman" w:hAnsi="Times New Roman" w:cs="Times New Roman"/>
+          <w:sz w:val="24"/>
+        </w:rPr>
+        <w:t>k</w:t>
+      </w:r>
+      <w:r>
+        <w:rPr>
+          <w:rFonts w:ascii="Times New Roman" w:hAnsi="Times New Roman" w:cs="Times New Roman"/>
+          <w:sz w:val="24"/>
+        </w:rPr>
+        <w:t>eep</w:t>
+      </w:r>
+      <w:r>
+        <w:rPr>
+          <w:rFonts w:ascii="Times New Roman" w:hAnsi="Times New Roman" w:cs="Times New Roman"/>
+          <w:sz w:val="24"/>
+        </w:rPr>
+        <w:t>ing instead of pullin</w:t>
+      </w:r>
+      <w:r>
+        <w:rPr>
+          <w:rFonts w:ascii="Times New Roman" w:hAnsi="Times New Roman" w:cs="Times New Roman"/>
+          <w:sz w:val="24"/>
+        </w:rPr>
+        <w:t>g</w:t>
+      </w:r>
+      <w:bookmarkStart w:id="0" w:name="_GoBack"/>
       <w:bookmarkEnd w:id="0"/>
+      <w:r>
+        <w:rPr>
+          <w:rFonts w:ascii="Times New Roman" w:hAnsi="Times New Roman" w:cs="Times New Roman"/>
+          <w:sz w:val="24"/>
+        </w:rPr>
+        <w:t xml:space="preserve"> into the master.</w:t>
+      </w:r>
+    </w:p>
+    <w:p>
+      <w:pPr>
+        <w:rPr>
+          <w:rFonts w:ascii="Times New Roman" w:hAnsi="Times New Roman" w:cs="Times New Roman"/>
+          <w:sz w:val="24"/>
+        </w:rPr>
+      </w:pPr>
+      <w:proofErr w:type="spellStart"/>
+      <w:proofErr w:type="gramStart"/>
+      <w:r>
+        <w:rPr>
+          <w:rFonts w:ascii="Times New Roman" w:hAnsi="Times New Roman" w:cs="Times New Roman"/>
+          <w:sz w:val="24"/>
+        </w:rPr>
+        <w:t>git</w:t>
+      </w:r>
+      <w:proofErr w:type="spellEnd"/>
+      <w:proofErr w:type="gramEnd"/>
+      <w:r>
+        <w:rPr>
+          <w:rFonts w:ascii="Times New Roman" w:hAnsi="Times New Roman" w:cs="Times New Roman"/>
+          <w:sz w:val="24"/>
+        </w:rPr>
+        <w:t xml:space="preserve"> branch graphics</w:t>
+      </w:r>
+    </w:p>
+    <w:p>
+      <w:pPr>
+        <w:rPr>
+          <w:rFonts w:ascii="Times New Roman" w:hAnsi="Times New Roman" w:cs="Times New Roman"/>
+          <w:sz w:val="24"/>
+        </w:rPr>
+      </w:pPr>
+      <w:proofErr w:type="spellStart"/>
+      <w:proofErr w:type="gramStart"/>
+      <w:r>
+        <w:rPr>
+          <w:rFonts w:ascii="Times New Roman" w:hAnsi="Times New Roman" w:cs="Times New Roman"/>
+          <w:sz w:val="24"/>
+        </w:rPr>
+        <w:t>git</w:t>
+      </w:r>
+      <w:proofErr w:type="spellEnd"/>
+      <w:proofErr w:type="gramEnd"/>
+      <w:r>
+        <w:rPr>
+          <w:rFonts w:ascii="Times New Roman" w:hAnsi="Times New Roman" w:cs="Times New Roman"/>
+          <w:sz w:val="24"/>
+        </w:rPr>
+        <w:t xml:space="preserve"> checkout graphics</w:t>
+      </w:r>
+    </w:p>
+    <w:p>
+      <w:pPr>
+        <w:rPr>
+          <w:rFonts w:ascii="Times New Roman" w:hAnsi="Times New Roman" w:cs="Times New Roman"/>
+          <w:sz w:val="24"/>
+        </w:rPr>
+      </w:pPr>
+      <w:proofErr w:type="spellStart"/>
+      <w:proofErr w:type="gramStart"/>
+      <w:r>
+        <w:rPr>
+          <w:rFonts w:ascii="Times New Roman" w:hAnsi="Times New Roman" w:cs="Times New Roman"/>
+          <w:sz w:val="24"/>
+        </w:rPr>
+        <w:t>git</w:t>
+      </w:r>
+      <w:proofErr w:type="spellEnd"/>
+      <w:proofErr w:type="gramEnd"/>
+      <w:r>
+        <w:rPr>
+          <w:rFonts w:ascii="Times New Roman" w:hAnsi="Times New Roman" w:cs="Times New Roman"/>
+          <w:sz w:val="24"/>
+        </w:rPr>
+        <w:t xml:space="preserve"> pull </w:t>
+      </w:r>
+      <w:proofErr w:type="spellStart"/>
+      <w:r>
+        <w:rPr>
+          <w:rFonts w:ascii="Times New Roman" w:hAnsi="Times New Roman" w:cs="Times New Roman"/>
+          <w:sz w:val="24"/>
+        </w:rPr>
+        <w:t>keeghan</w:t>
+      </w:r>
+      <w:proofErr w:type="spellEnd"/>
+    </w:p>
+    <w:p>
+      <w:pPr>
+        <w:rPr>
+          <w:rFonts w:ascii="Times New Roman" w:hAnsi="Times New Roman" w:cs="Times New Roman"/>
+          <w:color w:val="FF0000"/>
+          <w:sz w:val="24"/>
+        </w:rPr>
+      </w:pPr>
+      <w:r>
+        <w:rPr>
+          <w:rFonts w:ascii="Times New Roman" w:hAnsi="Times New Roman" w:cs="Times New Roman"/>
+          <w:color w:val="FF0000"/>
+          <w:sz w:val="24"/>
+        </w:rPr>
+        <w:t>Error: sometimes pulling a different repo or having conflicted/ multiple branches the bash can go to VIM Editor.</w:t>
+      </w:r>
+    </w:p>
+    <w:p>
+      <w:pPr>
+        <w:rPr>
+          <w:rFonts w:ascii="Times New Roman" w:hAnsi="Times New Roman" w:cs="Times New Roman"/>
+          <w:color w:val="FF0000"/>
+          <w:sz w:val="24"/>
+        </w:rPr>
+      </w:pPr>
+      <w:proofErr w:type="gramStart"/>
+      <w:r>
+        <w:rPr>
+          <w:rFonts w:ascii="Times New Roman" w:hAnsi="Times New Roman" w:cs="Times New Roman"/>
+          <w:color w:val="FF0000"/>
+          <w:sz w:val="24"/>
+        </w:rPr>
+        <w:t>:</w:t>
+      </w:r>
+      <w:proofErr w:type="spellStart"/>
+      <w:r>
+        <w:rPr>
+          <w:rFonts w:ascii="Times New Roman" w:hAnsi="Times New Roman" w:cs="Times New Roman"/>
+          <w:color w:val="FF0000"/>
+          <w:sz w:val="24"/>
+        </w:rPr>
+        <w:t>i</w:t>
+      </w:r>
+      <w:proofErr w:type="spellEnd"/>
+      <w:proofErr w:type="gramEnd"/>
+      <w:r>
+        <w:rPr>
+          <w:rFonts w:ascii="Times New Roman" w:hAnsi="Times New Roman" w:cs="Times New Roman"/>
+          <w:color w:val="FF0000"/>
+          <w:sz w:val="24"/>
+        </w:rPr>
+        <w:t xml:space="preserve"> </w:t>
+      </w:r>
+      <w:r>
+        <w:rPr>
+          <w:rFonts w:ascii="Times New Roman" w:hAnsi="Times New Roman" w:cs="Times New Roman"/>
+          <w:color w:val="FF0000"/>
+          <w:sz w:val="24"/>
+        </w:rPr>
+        <w:sym w:font="Wingdings" w:char="F0E0"/>
+      </w:r>
+      <w:r>
+        <w:rPr>
+          <w:rFonts w:ascii="Times New Roman" w:hAnsi="Times New Roman" w:cs="Times New Roman"/>
+          <w:color w:val="FF0000"/>
+          <w:sz w:val="24"/>
+        </w:rPr>
+        <w:t>to insert your comments into the VIM editor.</w:t>
+      </w:r>
+    </w:p>
+    <w:p>
+      <w:pPr>
+        <w:rPr>
+          <w:rFonts w:ascii="Times New Roman" w:hAnsi="Times New Roman" w:cs="Times New Roman"/>
+          <w:color w:val="FF0000"/>
+          <w:sz w:val="24"/>
+        </w:rPr>
+      </w:pPr>
+      <w:r>
+        <w:rPr>
+          <w:rFonts w:ascii="Times New Roman" w:hAnsi="Times New Roman" w:cs="Times New Roman"/>
+          <w:color w:val="FF0000"/>
+          <w:sz w:val="24"/>
+        </w:rPr>
+        <w:t xml:space="preserve">Esc </w:t>
+      </w:r>
+      <w:r>
+        <w:rPr>
+          <w:rFonts w:ascii="Times New Roman" w:hAnsi="Times New Roman" w:cs="Times New Roman"/>
+          <w:color w:val="FF0000"/>
+          <w:sz w:val="24"/>
+        </w:rPr>
+        <w:sym w:font="Wingdings" w:char="F0E0"/>
+      </w:r>
+      <w:r>
+        <w:rPr>
+          <w:rFonts w:ascii="Times New Roman" w:hAnsi="Times New Roman" w:cs="Times New Roman"/>
+          <w:color w:val="FF0000"/>
+          <w:sz w:val="24"/>
+        </w:rPr>
+        <w:t xml:space="preserve"> to move out of insert</w:t>
+      </w:r>
+    </w:p>
+    <w:p>
+      <w:pPr>
+        <w:rPr>
+          <w:rFonts w:ascii="Times New Roman" w:hAnsi="Times New Roman" w:cs="Times New Roman"/>
+          <w:color w:val="FF0000"/>
+          <w:sz w:val="24"/>
+        </w:rPr>
+      </w:pPr>
+      <w:proofErr w:type="gramStart"/>
+      <w:r>
+        <w:rPr>
+          <w:rFonts w:ascii="Times New Roman" w:hAnsi="Times New Roman" w:cs="Times New Roman"/>
+          <w:color w:val="FF0000"/>
+          <w:sz w:val="24"/>
+        </w:rPr>
+        <w:t>:</w:t>
+      </w:r>
+      <w:proofErr w:type="spellStart"/>
+      <w:r>
+        <w:rPr>
+          <w:rFonts w:ascii="Times New Roman" w:hAnsi="Times New Roman" w:cs="Times New Roman"/>
+          <w:color w:val="FF0000"/>
+          <w:sz w:val="24"/>
+        </w:rPr>
+        <w:t>wq</w:t>
+      </w:r>
+      <w:proofErr w:type="spellEnd"/>
+      <w:proofErr w:type="gramEnd"/>
+      <w:r>
+        <w:rPr>
+          <w:rFonts w:ascii="Times New Roman" w:hAnsi="Times New Roman" w:cs="Times New Roman"/>
+          <w:color w:val="FF0000"/>
+          <w:sz w:val="24"/>
+        </w:rPr>
+        <w:t xml:space="preserve"> </w:t>
+      </w:r>
+      <w:r>
+        <w:rPr>
+          <w:rFonts w:ascii="Times New Roman" w:hAnsi="Times New Roman" w:cs="Times New Roman"/>
+          <w:color w:val="FF0000"/>
+          <w:sz w:val="24"/>
+        </w:rPr>
+        <w:sym w:font="Wingdings" w:char="F0E0"/>
+      </w:r>
+      <w:r>
+        <w:rPr>
+          <w:rFonts w:ascii="Times New Roman" w:hAnsi="Times New Roman" w:cs="Times New Roman"/>
+          <w:color w:val="FF0000"/>
+          <w:sz w:val="24"/>
+        </w:rPr>
+        <w:t xml:space="preserve"> Write the inserted changes from the VIM.</w:t>
+      </w:r>
+    </w:p>
+    <w:p>
+      <w:pPr>
+        <w:rPr>
+          <w:rFonts w:ascii="Times New Roman" w:hAnsi="Times New Roman" w:cs="Times New Roman"/>
+          <w:sz w:val="24"/>
+        </w:rPr>
+      </w:pPr>
+      <w:r>
+        <w:rPr>
+          <w:rFonts w:ascii="Times New Roman" w:hAnsi="Times New Roman" w:cs="Times New Roman"/>
+          <w:sz w:val="24"/>
+        </w:rPr>
+        <w:t>After this it should pull and author can accept merge request on github</w:t>
+      </w:r>
+      <w:r>
+        <w:rPr>
+          <w:rFonts w:ascii="Times New Roman" w:hAnsi="Times New Roman" w:cs="Times New Roman"/>
+          <w:sz w:val="24"/>
+        </w:rPr>
+        <w:t xml:space="preserve"> or directly commit from bash.</w:t>
+      </w:r>
+    </w:p>
+    <w:p>
+      <w:pPr>
+        <w:rPr>
+          <w:rFonts w:ascii="Times New Roman" w:hAnsi="Times New Roman" w:cs="Times New Roman"/>
+          <w:sz w:val="24"/>
+        </w:rPr>
+      </w:pPr>
+      <w:proofErr w:type="spellStart"/>
+      <w:proofErr w:type="gramStart"/>
+      <w:r>
+        <w:rPr>
+          <w:rFonts w:ascii="Times New Roman" w:hAnsi="Times New Roman" w:cs="Times New Roman"/>
+          <w:sz w:val="24"/>
+        </w:rPr>
+        <w:t>git</w:t>
+      </w:r>
+      <w:proofErr w:type="spellEnd"/>
+      <w:proofErr w:type="gramEnd"/>
+      <w:r>
+        <w:rPr>
+          <w:rFonts w:ascii="Times New Roman" w:hAnsi="Times New Roman" w:cs="Times New Roman"/>
+          <w:sz w:val="24"/>
+        </w:rPr>
+        <w:t xml:space="preserve"> commit –m “Merging Branch </w:t>
+      </w:r>
+      <w:proofErr w:type="spellStart"/>
+      <w:r>
+        <w:rPr>
+          <w:rFonts w:ascii="Times New Roman" w:hAnsi="Times New Roman" w:cs="Times New Roman"/>
+          <w:sz w:val="24"/>
+        </w:rPr>
+        <w:t>Keeghan</w:t>
+      </w:r>
+      <w:proofErr w:type="spellEnd"/>
+      <w:r>
+        <w:rPr>
+          <w:rFonts w:ascii="Times New Roman" w:hAnsi="Times New Roman" w:cs="Times New Roman"/>
+          <w:sz w:val="24"/>
+        </w:rPr>
+        <w:t>”</w:t>
+      </w:r>
+    </w:p>
+    <w:p>
+      <w:pPr>
+        <w:rPr>
+          <w:rFonts w:ascii="Times New Roman" w:hAnsi="Times New Roman" w:cs="Times New Roman"/>
+          <w:sz w:val="24"/>
+        </w:rPr>
+      </w:pPr>
+      <w:proofErr w:type="gramStart"/>
+      <w:r>
+        <w:rPr>
+          <w:rFonts w:ascii="Times New Roman" w:hAnsi="Times New Roman" w:cs="Times New Roman"/>
+          <w:sz w:val="24"/>
+        </w:rPr>
+        <w:t>[ Now</w:t>
+      </w:r>
+      <w:proofErr w:type="gramEnd"/>
+      <w:r>
+        <w:rPr>
+          <w:rFonts w:ascii="Times New Roman" w:hAnsi="Times New Roman" w:cs="Times New Roman"/>
+          <w:sz w:val="24"/>
+        </w:rPr>
+        <w:t xml:space="preserve"> change branch to master]</w:t>
+      </w:r>
+    </w:p>
+    <w:p>
+      <w:pPr>
+        <w:rPr>
+          <w:rFonts w:ascii="Times New Roman" w:hAnsi="Times New Roman" w:cs="Times New Roman"/>
+          <w:sz w:val="24"/>
+        </w:rPr>
+      </w:pPr>
+      <w:proofErr w:type="spellStart"/>
+      <w:proofErr w:type="gramStart"/>
+      <w:r>
+        <w:rPr>
+          <w:rFonts w:ascii="Times New Roman" w:hAnsi="Times New Roman" w:cs="Times New Roman"/>
+          <w:sz w:val="24"/>
+        </w:rPr>
+        <w:t>git</w:t>
+      </w:r>
+      <w:proofErr w:type="spellEnd"/>
+      <w:proofErr w:type="gramEnd"/>
+      <w:r>
+        <w:rPr>
+          <w:rFonts w:ascii="Times New Roman" w:hAnsi="Times New Roman" w:cs="Times New Roman"/>
+          <w:sz w:val="24"/>
+        </w:rPr>
+        <w:t xml:space="preserve"> checkout master</w:t>
+      </w:r>
+    </w:p>
+    <w:p>
+      <w:pPr>
+        <w:rPr>
+          <w:rFonts w:ascii="Times New Roman" w:hAnsi="Times New Roman" w:cs="Times New Roman"/>
+          <w:sz w:val="24"/>
+        </w:rPr>
+      </w:pPr>
+      <w:proofErr w:type="spellStart"/>
+      <w:proofErr w:type="gramStart"/>
+      <w:r>
+        <w:rPr>
+          <w:rFonts w:ascii="Times New Roman" w:hAnsi="Times New Roman" w:cs="Times New Roman"/>
+          <w:sz w:val="24"/>
+        </w:rPr>
+        <w:t>git</w:t>
+      </w:r>
+      <w:proofErr w:type="spellEnd"/>
+      <w:proofErr w:type="gramEnd"/>
+      <w:r>
+        <w:rPr>
+          <w:rFonts w:ascii="Times New Roman" w:hAnsi="Times New Roman" w:cs="Times New Roman"/>
+          <w:sz w:val="24"/>
+        </w:rPr>
+        <w:t xml:space="preserve"> merge graphics </w:t>
+      </w:r>
+    </w:p>
+    <w:p>
+      <w:pPr>
+        <w:rPr>
+          <w:rFonts w:ascii="Times New Roman" w:hAnsi="Times New Roman" w:cs="Times New Roman"/>
+          <w:sz w:val="24"/>
+        </w:rPr>
+      </w:pPr>
+      <w:proofErr w:type="spellStart"/>
+      <w:proofErr w:type="gramStart"/>
+      <w:r>
+        <w:rPr>
+          <w:rFonts w:ascii="Times New Roman" w:hAnsi="Times New Roman" w:cs="Times New Roman"/>
+          <w:sz w:val="24"/>
+        </w:rPr>
+        <w:t>git</w:t>
+      </w:r>
+      <w:proofErr w:type="spellEnd"/>
+      <w:proofErr w:type="gramEnd"/>
+      <w:r>
+        <w:rPr>
+          <w:rFonts w:ascii="Times New Roman" w:hAnsi="Times New Roman" w:cs="Times New Roman"/>
+          <w:sz w:val="24"/>
+        </w:rPr>
+        <w:t xml:space="preserve"> push origin master </w:t>
+      </w:r>
+      <w:r>
+        <w:rPr>
+          <w:rFonts w:ascii="Times New Roman" w:hAnsi="Times New Roman" w:cs="Times New Roman"/>
+          <w:sz w:val="24"/>
+        </w:rPr>
+        <w:sym w:font="Wingdings" w:char="F0DF"/>
+      </w:r>
+      <w:r>
+        <w:rPr>
+          <w:rFonts w:ascii="Times New Roman" w:hAnsi="Times New Roman" w:cs="Times New Roman"/>
+          <w:sz w:val="24"/>
+        </w:rPr>
+        <w:t xml:space="preserve"> Finally merge all changes to master</w:t>
+      </w:r>
     </w:p>
     <w:sectPr>
       <w:pgSz w:w="12240" w:h="15840"/>
@@ -3832,9 +4796,98 @@
     </w:lvl>
   </w:abstractNum>
   <w:abstractNum w:abstractNumId="1">
+    <w:nsid w:val="3ADF2CF5"/>
+    <w:multiLevelType w:val="hybridMultilevel"/>
+    <w:tmpl w:val="8CA04FDC"/>
+    <w:lvl w:ilvl="0" w:tplc="0409000F">
+      <w:start w:val="1"/>
+      <w:numFmt w:val="decimal"/>
+      <w:lvlText w:val="%1."/>
+      <w:lvlJc w:val="left"/>
+      <w:pPr>
+        <w:ind w:left="720" w:hanging="360"/>
+      </w:pPr>
+      <w:rPr>
+        <w:rFonts w:hint="default"/>
+      </w:rPr>
+    </w:lvl>
+    <w:lvl w:ilvl="1" w:tplc="04090019" w:tentative="1">
+      <w:start w:val="1"/>
+      <w:numFmt w:val="lowerLetter"/>
+      <w:lvlText w:val="%2."/>
+      <w:lvlJc w:val="left"/>
+      <w:pPr>
+        <w:ind w:left="1440" w:hanging="360"/>
+      </w:pPr>
+    </w:lvl>
+    <w:lvl w:ilvl="2" w:tplc="0409001B" w:tentative="1">
+      <w:start w:val="1"/>
+      <w:numFmt w:val="lowerRoman"/>
+      <w:lvlText w:val="%3."/>
+      <w:lvlJc w:val="right"/>
+      <w:pPr>
+        <w:ind w:left="2160" w:hanging="180"/>
+      </w:pPr>
+    </w:lvl>
+    <w:lvl w:ilvl="3" w:tplc="0409000F" w:tentative="1">
+      <w:start w:val="1"/>
+      <w:numFmt w:val="decimal"/>
+      <w:lvlText w:val="%4."/>
+      <w:lvlJc w:val="left"/>
+      <w:pPr>
+        <w:ind w:left="2880" w:hanging="360"/>
+      </w:pPr>
+    </w:lvl>
+    <w:lvl w:ilvl="4" w:tplc="04090019" w:tentative="1">
+      <w:start w:val="1"/>
+      <w:numFmt w:val="lowerLetter"/>
+      <w:lvlText w:val="%5."/>
+      <w:lvlJc w:val="left"/>
+      <w:pPr>
+        <w:ind w:left="3600" w:hanging="360"/>
+      </w:pPr>
+    </w:lvl>
+    <w:lvl w:ilvl="5" w:tplc="0409001B" w:tentative="1">
+      <w:start w:val="1"/>
+      <w:numFmt w:val="lowerRoman"/>
+      <w:lvlText w:val="%6."/>
+      <w:lvlJc w:val="right"/>
+      <w:pPr>
+        <w:ind w:left="4320" w:hanging="180"/>
+      </w:pPr>
+    </w:lvl>
+    <w:lvl w:ilvl="6" w:tplc="0409000F" w:tentative="1">
+      <w:start w:val="1"/>
+      <w:numFmt w:val="decimal"/>
+      <w:lvlText w:val="%7."/>
+      <w:lvlJc w:val="left"/>
+      <w:pPr>
+        <w:ind w:left="5040" w:hanging="360"/>
+      </w:pPr>
+    </w:lvl>
+    <w:lvl w:ilvl="7" w:tplc="04090019" w:tentative="1">
+      <w:start w:val="1"/>
+      <w:numFmt w:val="lowerLetter"/>
+      <w:lvlText w:val="%8."/>
+      <w:lvlJc w:val="left"/>
+      <w:pPr>
+        <w:ind w:left="5760" w:hanging="360"/>
+      </w:pPr>
+    </w:lvl>
+    <w:lvl w:ilvl="8" w:tplc="0409001B" w:tentative="1">
+      <w:start w:val="1"/>
+      <w:numFmt w:val="lowerRoman"/>
+      <w:lvlText w:val="%9."/>
+      <w:lvlJc w:val="right"/>
+      <w:pPr>
+        <w:ind w:left="6480" w:hanging="180"/>
+      </w:pPr>
+    </w:lvl>
+  </w:abstractNum>
+  <w:abstractNum w:abstractNumId="2">
     <w:nsid w:val="72EA53D4"/>
     <w:multiLevelType w:val="hybridMultilevel"/>
-    <w:tmpl w:val="42B8D712"/>
+    <w:tmpl w:val="FDCACD2C"/>
     <w:lvl w:ilvl="0" w:tplc="04090001">
       <w:start w:val="1"/>
       <w:numFmt w:val="bullet"/>
@@ -3945,10 +4998,13 @@
     </w:lvl>
   </w:abstractNum>
   <w:num w:numId="1">
-    <w:abstractNumId w:val="1"/>
+    <w:abstractNumId w:val="2"/>
   </w:num>
   <w:num w:numId="2">
     <w:abstractNumId w:val="0"/>
+  </w:num>
+  <w:num w:numId="3">
+    <w:abstractNumId w:val="1"/>
   </w:num>
 </w:numbering>
 </file>

</xml_diff>